<commit_message>
Dodata nova polja tabelama 'korisnik i 'pacijent'
</commit_message>
<xml_diff>
--- a/01-documentation/Model baze podataka i popis tabela sa njihovim atributima.docx
+++ b/01-documentation/Model baze podataka i popis tabela sa njihovim atributima.docx
@@ -209,6 +209,13 @@
         <w:tab/>
         <w:t>VC 64 UQ</w:t>
       </w:r>
+      <w:r>
+        <w:rPr>
+          <w:b/>
+          <w:lang w:val="de-DE"/>
+        </w:rPr>
+        <w:t xml:space="preserve"> NN</w:t>
+      </w:r>
     </w:p>
     <w:p>
       <w:pPr>
@@ -250,6 +257,148 @@
         </w:rPr>
         <w:t>VC 128</w:t>
       </w:r>
+      <w:r>
+        <w:rPr>
+          <w:b/>
+          <w:lang w:val="de-DE"/>
+        </w:rPr>
+        <w:t xml:space="preserve"> NN</w:t>
+      </w:r>
+    </w:p>
+    <w:p>
+      <w:pPr>
+        <w:spacing w:line="240" w:lineRule="auto"/>
+        <w:rPr>
+          <w:b/>
+          <w:lang w:val="de-DE"/>
+        </w:rPr>
+      </w:pPr>
+      <w:r>
+        <w:rPr>
+          <w:b/>
+          <w:lang w:val="de-DE"/>
+        </w:rPr>
+        <w:tab/>
+      </w:r>
+      <w:r>
+        <w:rPr>
+          <w:lang w:val="de-DE"/>
+        </w:rPr>
+        <w:t>ime</w:t>
+      </w:r>
+      <w:r>
+        <w:rPr>
+          <w:lang w:val="de-DE"/>
+        </w:rPr>
+        <w:tab/>
+      </w:r>
+      <w:r>
+        <w:rPr>
+          <w:lang w:val="de-DE"/>
+        </w:rPr>
+        <w:tab/>
+      </w:r>
+      <w:r>
+        <w:rPr>
+          <w:lang w:val="de-DE"/>
+        </w:rPr>
+        <w:tab/>
+      </w:r>
+      <w:r>
+        <w:rPr>
+          <w:b/>
+          <w:lang w:val="de-DE"/>
+        </w:rPr>
+        <w:t>VC 64 NN</w:t>
+      </w:r>
+    </w:p>
+    <w:p>
+      <w:pPr>
+        <w:spacing w:line="240" w:lineRule="auto"/>
+        <w:rPr>
+          <w:b/>
+          <w:lang w:val="de-DE"/>
+        </w:rPr>
+      </w:pPr>
+      <w:r>
+        <w:rPr>
+          <w:b/>
+          <w:lang w:val="de-DE"/>
+        </w:rPr>
+        <w:tab/>
+      </w:r>
+      <w:r>
+        <w:rPr>
+          <w:lang w:val="de-DE"/>
+        </w:rPr>
+        <w:t>prezime</w:t>
+      </w:r>
+      <w:r>
+        <w:rPr>
+          <w:lang w:val="de-DE"/>
+        </w:rPr>
+        <w:tab/>
+      </w:r>
+      <w:r>
+        <w:rPr>
+          <w:lang w:val="de-DE"/>
+        </w:rPr>
+        <w:tab/>
+      </w:r>
+      <w:r>
+        <w:rPr>
+          <w:b/>
+          <w:lang w:val="de-DE"/>
+        </w:rPr>
+        <w:t>VC 64 NN</w:t>
+      </w:r>
+    </w:p>
+    <w:p>
+      <w:pPr>
+        <w:spacing w:line="240" w:lineRule="auto"/>
+        <w:rPr>
+          <w:b/>
+          <w:lang w:val="de-DE"/>
+        </w:rPr>
+      </w:pPr>
+      <w:r>
+        <w:rPr>
+          <w:b/>
+          <w:lang w:val="de-DE"/>
+        </w:rPr>
+        <w:tab/>
+      </w:r>
+      <w:r>
+        <w:rPr>
+          <w:lang w:val="de-DE"/>
+        </w:rPr>
+        <w:t>email</w:t>
+      </w:r>
+      <w:r>
+        <w:rPr>
+          <w:lang w:val="de-DE"/>
+        </w:rPr>
+        <w:tab/>
+      </w:r>
+      <w:r>
+        <w:rPr>
+          <w:lang w:val="de-DE"/>
+        </w:rPr>
+        <w:tab/>
+      </w:r>
+      <w:r>
+        <w:rPr>
+          <w:lang w:val="de-DE"/>
+        </w:rPr>
+        <w:tab/>
+      </w:r>
+      <w:r>
+        <w:rPr>
+          <w:b/>
+          <w:lang w:val="de-DE"/>
+        </w:rPr>
+        <w:t>VC 64 NN</w:t>
+      </w:r>
     </w:p>
     <w:p>
       <w:pPr>
@@ -499,6 +648,9 @@
         <w:tab/>
       </w:r>
       <w:r>
+        <w:tab/>
+      </w:r>
+      <w:r>
         <w:rPr>
           <w:b/>
         </w:rPr>
@@ -557,44 +709,34 @@
         <w:spacing w:line="240" w:lineRule="auto"/>
         <w:rPr>
           <w:b/>
-          <w:lang w:val="de-DE"/>
-        </w:rPr>
-      </w:pPr>
-      <w:r>
-        <w:rPr>
-          <w:b/>
-        </w:rPr>
-        <w:tab/>
-      </w:r>
-      <w:r>
-        <w:rPr>
-          <w:lang w:val="de-DE"/>
-        </w:rPr>
+        </w:rPr>
+      </w:pPr>
+      <w:r>
+        <w:rPr>
+          <w:b/>
+        </w:rPr>
+        <w:tab/>
+      </w:r>
+      <w:proofErr w:type="spellStart"/>
+      <w:r>
         <w:t>usluga_id</w:t>
       </w:r>
-      <w:r>
-        <w:rPr>
-          <w:lang w:val="de-DE"/>
-        </w:rPr>
-        <w:tab/>
-      </w:r>
-      <w:r>
-        <w:rPr>
-          <w:lang w:val="de-DE"/>
-        </w:rPr>
-        <w:tab/>
-      </w:r>
-      <w:r>
-        <w:rPr>
-          <w:b/>
-          <w:lang w:val="de-DE"/>
+      <w:proofErr w:type="spellEnd"/>
+      <w:r>
+        <w:tab/>
+      </w:r>
+      <w:r>
+        <w:tab/>
+      </w:r>
+      <w:r>
+        <w:rPr>
+          <w:b/>
         </w:rPr>
         <w:t>INT UN PK AI UQ</w:t>
       </w:r>
       <w:r>
         <w:rPr>
           <w:b/>
-          <w:lang w:val="de-DE"/>
         </w:rPr>
         <w:t xml:space="preserve"> NN</w:t>
       </w:r>
@@ -604,65 +746,49 @@
         <w:spacing w:line="240" w:lineRule="auto"/>
         <w:rPr>
           <w:b/>
-          <w:lang w:val="de-DE"/>
-        </w:rPr>
-      </w:pPr>
-      <w:r>
-        <w:rPr>
-          <w:b/>
-          <w:lang w:val="de-DE"/>
-        </w:rPr>
-        <w:tab/>
-      </w:r>
-      <w:r>
-        <w:rPr>
-          <w:lang w:val="de-DE"/>
-        </w:rPr>
+        </w:rPr>
+      </w:pPr>
+      <w:r>
+        <w:rPr>
+          <w:b/>
+        </w:rPr>
+        <w:tab/>
+      </w:r>
+      <w:proofErr w:type="spellStart"/>
+      <w:r>
         <w:t>naziv</w:t>
       </w:r>
-      <w:r>
-        <w:rPr>
-          <w:lang w:val="de-DE"/>
-        </w:rPr>
-        <w:tab/>
-      </w:r>
-      <w:r>
-        <w:rPr>
-          <w:lang w:val="de-DE"/>
-        </w:rPr>
-        <w:tab/>
-      </w:r>
-      <w:r>
-        <w:rPr>
-          <w:lang w:val="de-DE"/>
-        </w:rPr>
-        <w:tab/>
-      </w:r>
-      <w:r>
-        <w:rPr>
-          <w:b/>
-          <w:lang w:val="de-DE"/>
+      <w:proofErr w:type="spellEnd"/>
+      <w:r>
+        <w:tab/>
+      </w:r>
+      <w:r>
+        <w:tab/>
+      </w:r>
+      <w:r>
+        <w:tab/>
+      </w:r>
+      <w:r>
+        <w:rPr>
+          <w:b/>
         </w:rPr>
         <w:t>VC 128 UQ</w:t>
       </w:r>
       <w:r>
         <w:rPr>
           <w:b/>
-          <w:lang w:val="de-DE"/>
         </w:rPr>
         <w:t xml:space="preserve"> </w:t>
       </w:r>
       <w:r>
         <w:rPr>
           <w:b/>
-          <w:lang w:val="de-DE"/>
         </w:rPr>
         <w:t>NN</w:t>
       </w:r>
       <w:r>
         <w:rPr>
           <w:b/>
-          <w:lang w:val="de-DE"/>
         </w:rPr>
         <w:t xml:space="preserve">  </w:t>
       </w:r>
@@ -677,8 +803,8 @@
       <w:r>
         <w:rPr>
           <w:b/>
-          <w:lang w:val="de-DE"/>
-        </w:rPr>
+        </w:rPr>
+        <w:lastRenderedPageBreak/>
         <w:tab/>
       </w:r>
       <w:proofErr w:type="spellStart"/>
@@ -747,7 +873,6 @@
         <w:rPr>
           <w:b/>
         </w:rPr>
-        <w:lastRenderedPageBreak/>
         <w:tab/>
       </w:r>
       <w:proofErr w:type="spellStart"/>
@@ -1388,46 +1513,32 @@
         <w:rPr>
           <w:lang w:val="de-DE"/>
         </w:rPr>
-        <w:t>status</w:t>
-      </w:r>
-      <w:r>
-        <w:rPr>
-          <w:lang w:val="de-DE"/>
-        </w:rPr>
-        <w:tab/>
-      </w:r>
-      <w:r>
-        <w:rPr>
-          <w:lang w:val="de-DE"/>
-        </w:rPr>
-        <w:tab/>
-      </w:r>
-      <w:r>
-        <w:rPr>
-          <w:lang w:val="de-DE"/>
-        </w:rPr>
-        <w:tab/>
-      </w:r>
-      <w:r>
-        <w:rPr>
-          <w:b/>
-          <w:lang w:val="de-DE"/>
-        </w:rPr>
-        <w:t>ENUM(aktivan,neaktivan)</w:t>
-      </w:r>
-      <w:r>
-        <w:rPr>
-          <w:b/>
-          <w:lang w:val="de-DE"/>
-        </w:rPr>
-        <w:t xml:space="preserve"> D(aktivan)</w:t>
-      </w:r>
-      <w:r>
-        <w:rPr>
-          <w:b/>
-          <w:lang w:val="de-DE"/>
-        </w:rPr>
-        <w:t xml:space="preserve"> NN</w:t>
+        <w:t>email</w:t>
+      </w:r>
+      <w:r>
+        <w:rPr>
+          <w:lang w:val="de-DE"/>
+        </w:rPr>
+        <w:tab/>
+      </w:r>
+      <w:r>
+        <w:rPr>
+          <w:lang w:val="de-DE"/>
+        </w:rPr>
+        <w:tab/>
+      </w:r>
+      <w:r>
+        <w:rPr>
+          <w:lang w:val="de-DE"/>
+        </w:rPr>
+        <w:tab/>
+      </w:r>
+      <w:r>
+        <w:rPr>
+          <w:b/>
+          <w:lang w:val="de-DE"/>
+        </w:rPr>
+        <w:t>VC 64 NN</w:t>
       </w:r>
       <w:bookmarkStart w:id="0" w:name="_GoBack"/>
       <w:bookmarkEnd w:id="0"/>
@@ -1445,6 +1556,68 @@
           <w:b/>
           <w:lang w:val="de-DE"/>
         </w:rPr>
+        <w:lastRenderedPageBreak/>
+        <w:tab/>
+      </w:r>
+      <w:r>
+        <w:rPr>
+          <w:lang w:val="de-DE"/>
+        </w:rPr>
+        <w:t>status</w:t>
+      </w:r>
+      <w:r>
+        <w:rPr>
+          <w:lang w:val="de-DE"/>
+        </w:rPr>
+        <w:tab/>
+      </w:r>
+      <w:r>
+        <w:rPr>
+          <w:lang w:val="de-DE"/>
+        </w:rPr>
+        <w:tab/>
+      </w:r>
+      <w:r>
+        <w:rPr>
+          <w:lang w:val="de-DE"/>
+        </w:rPr>
+        <w:tab/>
+      </w:r>
+      <w:r>
+        <w:rPr>
+          <w:b/>
+          <w:lang w:val="de-DE"/>
+        </w:rPr>
+        <w:t>ENUM(aktivan,neaktivan)</w:t>
+      </w:r>
+      <w:r>
+        <w:rPr>
+          <w:b/>
+          <w:lang w:val="de-DE"/>
+        </w:rPr>
+        <w:t xml:space="preserve"> D(aktivan)</w:t>
+      </w:r>
+      <w:r>
+        <w:rPr>
+          <w:b/>
+          <w:lang w:val="de-DE"/>
+        </w:rPr>
+        <w:t xml:space="preserve"> NN</w:t>
+      </w:r>
+    </w:p>
+    <w:p>
+      <w:pPr>
+        <w:spacing w:line="240" w:lineRule="auto"/>
+        <w:rPr>
+          <w:b/>
+          <w:lang w:val="de-DE"/>
+        </w:rPr>
+      </w:pPr>
+      <w:r>
+        <w:rPr>
+          <w:b/>
+          <w:lang w:val="de-DE"/>
+        </w:rPr>
         <w:tab/>
       </w:r>
       <w:r>
@@ -1527,23 +1700,712 @@
           <w:b/>
           <w:lang w:val="de-DE"/>
         </w:rPr>
+        <w:t>zub</w:t>
+      </w:r>
+    </w:p>
+    <w:p>
+      <w:pPr>
+        <w:spacing w:line="240" w:lineRule="auto"/>
+        <w:rPr>
+          <w:b/>
+          <w:lang w:val="de-DE"/>
+        </w:rPr>
+      </w:pPr>
+      <w:r>
+        <w:rPr>
+          <w:b/>
+          <w:lang w:val="de-DE"/>
+        </w:rPr>
+        <w:tab/>
+      </w:r>
+      <w:r>
+        <w:rPr>
+          <w:lang w:val="de-DE"/>
+        </w:rPr>
+        <w:t>zub_id</w:t>
+      </w:r>
+      <w:r>
+        <w:rPr>
+          <w:lang w:val="de-DE"/>
+        </w:rPr>
+        <w:tab/>
+      </w:r>
+      <w:r>
+        <w:rPr>
+          <w:lang w:val="de-DE"/>
+        </w:rPr>
+        <w:tab/>
+      </w:r>
+      <w:r>
+        <w:rPr>
+          <w:lang w:val="de-DE"/>
+        </w:rPr>
+        <w:tab/>
+      </w:r>
+      <w:r>
+        <w:rPr>
+          <w:b/>
+          <w:lang w:val="de-DE"/>
+        </w:rPr>
+        <w:t>INT UN PK AI UQ NN</w:t>
+      </w:r>
+    </w:p>
+    <w:p>
+      <w:pPr>
+        <w:spacing w:line="240" w:lineRule="auto"/>
+        <w:rPr>
+          <w:b/>
+          <w:lang w:val="de-DE"/>
+        </w:rPr>
+      </w:pPr>
+      <w:r>
+        <w:rPr>
+          <w:b/>
+          <w:lang w:val="de-DE"/>
+        </w:rPr>
+        <w:tab/>
+      </w:r>
+      <w:r>
+        <w:rPr>
+          <w:lang w:val="de-DE"/>
+        </w:rPr>
+        <w:t>broj</w:t>
+      </w:r>
+      <w:r>
+        <w:rPr>
+          <w:lang w:val="de-DE"/>
+        </w:rPr>
+        <w:tab/>
+      </w:r>
+      <w:r>
+        <w:rPr>
+          <w:lang w:val="de-DE"/>
+        </w:rPr>
+        <w:tab/>
+      </w:r>
+      <w:r>
+        <w:rPr>
+          <w:lang w:val="de-DE"/>
+        </w:rPr>
+        <w:tab/>
+      </w:r>
+      <w:r>
+        <w:rPr>
+          <w:b/>
+          <w:lang w:val="de-DE"/>
+        </w:rPr>
+        <w:t>INT (1-8) NN</w:t>
+      </w:r>
+    </w:p>
+    <w:p>
+      <w:pPr>
+        <w:spacing w:line="240" w:lineRule="auto"/>
+        <w:rPr>
+          <w:b/>
+          <w:lang w:val="de-DE"/>
+        </w:rPr>
+      </w:pPr>
+      <w:r>
+        <w:rPr>
+          <w:b/>
+          <w:lang w:val="de-DE"/>
+        </w:rPr>
+        <w:tab/>
+      </w:r>
+      <w:r>
+        <w:rPr>
+          <w:lang w:val="de-DE"/>
+        </w:rPr>
+        <w:t>vilica</w:t>
+      </w:r>
+      <w:r>
+        <w:rPr>
+          <w:lang w:val="de-DE"/>
+        </w:rPr>
+        <w:tab/>
+      </w:r>
+      <w:r>
+        <w:rPr>
+          <w:lang w:val="de-DE"/>
+        </w:rPr>
+        <w:tab/>
+      </w:r>
+      <w:r>
+        <w:rPr>
+          <w:lang w:val="de-DE"/>
+        </w:rPr>
+        <w:tab/>
+      </w:r>
+      <w:r>
+        <w:rPr>
+          <w:b/>
+          <w:lang w:val="de-DE"/>
+        </w:rPr>
+        <w:t>ENUM(gornja,donja)</w:t>
+      </w:r>
+      <w:r>
+        <w:rPr>
+          <w:b/>
+          <w:lang w:val="de-DE"/>
+        </w:rPr>
+        <w:t xml:space="preserve"> </w:t>
+      </w:r>
+      <w:r>
+        <w:rPr>
+          <w:b/>
+          <w:lang w:val="de-DE"/>
+        </w:rPr>
+        <w:t>NN</w:t>
+      </w:r>
+    </w:p>
+    <w:p>
+      <w:pPr>
+        <w:spacing w:line="240" w:lineRule="auto"/>
+        <w:rPr>
+          <w:b/>
+          <w:lang w:val="de-DE"/>
+        </w:rPr>
+      </w:pPr>
+      <w:r>
+        <w:rPr>
+          <w:b/>
+          <w:lang w:val="de-DE"/>
+        </w:rPr>
+        <w:tab/>
+      </w:r>
+      <w:r>
+        <w:rPr>
+          <w:lang w:val="de-DE"/>
+        </w:rPr>
+        <w:t>tip</w:t>
+      </w:r>
+      <w:r>
+        <w:rPr>
+          <w:lang w:val="de-DE"/>
+        </w:rPr>
+        <w:tab/>
+      </w:r>
+      <w:r>
+        <w:rPr>
+          <w:lang w:val="de-DE"/>
+        </w:rPr>
+        <w:tab/>
+      </w:r>
+      <w:r>
+        <w:rPr>
+          <w:lang w:val="de-DE"/>
+        </w:rPr>
+        <w:tab/>
+      </w:r>
+      <w:r>
+        <w:rPr>
+          <w:b/>
+          <w:lang w:val="de-DE"/>
+        </w:rPr>
+        <w:t>ENUM(sekutic,ocnjak,kutnjak) NN</w:t>
+      </w:r>
+    </w:p>
+    <w:p>
+      <w:pPr>
+        <w:spacing w:line="240" w:lineRule="auto"/>
+        <w:rPr>
+          <w:b/>
+          <w:lang w:val="de-DE"/>
+        </w:rPr>
+      </w:pPr>
+      <w:r>
+        <w:rPr>
+          <w:b/>
+          <w:lang w:val="de-DE"/>
+        </w:rPr>
+        <w:tab/>
+      </w:r>
+      <w:r>
+        <w:rPr>
+          <w:lang w:val="de-DE"/>
+        </w:rPr>
+        <w:t>strana</w:t>
+      </w:r>
+      <w:r>
+        <w:rPr>
+          <w:lang w:val="de-DE"/>
+        </w:rPr>
+        <w:tab/>
+      </w:r>
+      <w:r>
+        <w:rPr>
+          <w:lang w:val="de-DE"/>
+        </w:rPr>
+        <w:tab/>
+      </w:r>
+      <w:r>
+        <w:rPr>
+          <w:lang w:val="de-DE"/>
+        </w:rPr>
+        <w:tab/>
+      </w:r>
+      <w:r>
+        <w:rPr>
+          <w:b/>
+          <w:lang w:val="de-DE"/>
+        </w:rPr>
+        <w:t>ENUM(leva,desna) NN</w:t>
+      </w:r>
+    </w:p>
+    <w:p>
+      <w:pPr>
+        <w:spacing w:line="240" w:lineRule="auto"/>
+        <w:rPr>
+          <w:b/>
+          <w:lang w:val="de-DE"/>
+        </w:rPr>
+      </w:pPr>
+      <w:r>
+        <w:rPr>
+          <w:b/>
+          <w:lang w:val="de-DE"/>
+        </w:rPr>
+        <w:tab/>
+      </w:r>
+      <w:r>
+        <w:rPr>
+          <w:lang w:val="de-DE"/>
+        </w:rPr>
+        <w:t>sifra_zuba</w:t>
+      </w:r>
+      <w:r>
+        <w:rPr>
+          <w:lang w:val="de-DE"/>
+        </w:rPr>
+        <w:tab/>
+      </w:r>
+      <w:r>
+        <w:rPr>
+          <w:lang w:val="de-DE"/>
+        </w:rPr>
+        <w:tab/>
+      </w:r>
+      <w:r>
+        <w:rPr>
+          <w:b/>
+          <w:lang w:val="de-DE"/>
+        </w:rPr>
+        <w:t>VC 64 UQ</w:t>
+      </w:r>
+    </w:p>
+    <w:p>
+      <w:pPr>
+        <w:spacing w:line="240" w:lineRule="auto"/>
+        <w:rPr>
+          <w:b/>
+          <w:lang w:val="de-DE"/>
+        </w:rPr>
+      </w:pPr>
+      <w:r>
+        <w:rPr>
+          <w:b/>
+          <w:lang w:val="de-DE"/>
+        </w:rPr>
+        <w:t>racun</w:t>
+      </w:r>
+    </w:p>
+    <w:p>
+      <w:pPr>
+        <w:spacing w:line="240" w:lineRule="auto"/>
+        <w:rPr>
+          <w:b/>
+        </w:rPr>
+      </w:pPr>
+      <w:r>
+        <w:rPr>
+          <w:b/>
+          <w:lang w:val="de-DE"/>
+        </w:rPr>
+        <w:tab/>
+      </w:r>
+      <w:proofErr w:type="spellStart"/>
+      <w:r>
+        <w:t>racun_id</w:t>
+      </w:r>
+      <w:proofErr w:type="spellEnd"/>
+      <w:r>
+        <w:tab/>
+      </w:r>
+      <w:r>
+        <w:tab/>
+      </w:r>
+      <w:r>
+        <w:rPr>
+          <w:b/>
+        </w:rPr>
+        <w:t>INT UN PK AI UQ NN</w:t>
+      </w:r>
+    </w:p>
+    <w:p>
+      <w:pPr>
+        <w:spacing w:line="240" w:lineRule="auto"/>
+        <w:rPr>
+          <w:b/>
+        </w:rPr>
+      </w:pPr>
+      <w:r>
+        <w:rPr>
+          <w:b/>
+        </w:rPr>
+        <w:tab/>
+      </w:r>
+      <w:proofErr w:type="spellStart"/>
+      <w:r>
+        <w:t>created_at</w:t>
+      </w:r>
+      <w:proofErr w:type="spellEnd"/>
+      <w:r>
+        <w:tab/>
+      </w:r>
+      <w:r>
+        <w:tab/>
+      </w:r>
+      <w:r>
+        <w:rPr>
+          <w:b/>
+        </w:rPr>
+        <w:t>TS CT</w:t>
+      </w:r>
+    </w:p>
+    <w:p>
+      <w:pPr>
+        <w:spacing w:line="240" w:lineRule="auto"/>
+        <w:rPr>
+          <w:b/>
+          <w:lang w:val="de-DE"/>
+        </w:rPr>
+      </w:pPr>
+      <w:r>
+        <w:rPr>
+          <w:b/>
+        </w:rPr>
+        <w:tab/>
+      </w:r>
+      <w:r>
+        <w:rPr>
+          <w:lang w:val="de-DE"/>
+        </w:rPr>
+        <w:t>tip_usluge</w:t>
+      </w:r>
+      <w:r>
+        <w:rPr>
+          <w:lang w:val="de-DE"/>
+        </w:rPr>
+        <w:tab/>
+      </w:r>
+      <w:r>
+        <w:rPr>
+          <w:lang w:val="de-DE"/>
+        </w:rPr>
+        <w:tab/>
+      </w:r>
+      <w:r>
+        <w:rPr>
+          <w:b/>
+          <w:lang w:val="de-DE"/>
+        </w:rPr>
+        <w:t>ENUM(pojedinacna,paket) NN</w:t>
+      </w:r>
+    </w:p>
+    <w:p>
+      <w:pPr>
+        <w:spacing w:line="240" w:lineRule="auto"/>
+        <w:rPr>
+          <w:b/>
+          <w:lang w:val="de-DE"/>
+        </w:rPr>
+      </w:pPr>
+      <w:r>
+        <w:rPr>
+          <w:b/>
+          <w:lang w:val="de-DE"/>
+        </w:rPr>
+        <w:tab/>
+      </w:r>
+      <w:r>
+        <w:rPr>
+          <w:lang w:val="de-DE"/>
+        </w:rPr>
+        <w:t>senioritet</w:t>
+      </w:r>
+      <w:r>
+        <w:rPr>
+          <w:lang w:val="de-DE"/>
+        </w:rPr>
+        <w:tab/>
+      </w:r>
+      <w:r>
+        <w:rPr>
+          <w:lang w:val="de-DE"/>
+        </w:rPr>
+        <w:tab/>
+      </w:r>
+      <w:r>
+        <w:rPr>
+          <w:b/>
+          <w:lang w:val="de-DE"/>
+        </w:rPr>
+        <w:t>ENUM(dete,penzioner,ostali) NN</w:t>
+      </w:r>
+    </w:p>
+    <w:p>
+      <w:pPr>
+        <w:spacing w:line="240" w:lineRule="auto"/>
+        <w:rPr>
+          <w:b/>
+        </w:rPr>
+      </w:pPr>
+      <w:r>
+        <w:rPr>
+          <w:b/>
+          <w:lang w:val="de-DE"/>
+        </w:rPr>
+        <w:tab/>
+      </w:r>
+      <w:proofErr w:type="spellStart"/>
+      <w:r>
+        <w:t>cena</w:t>
+      </w:r>
+      <w:proofErr w:type="spellEnd"/>
+      <w:r>
+        <w:tab/>
+      </w:r>
+      <w:r>
+        <w:tab/>
+      </w:r>
+      <w:r>
+        <w:tab/>
+      </w:r>
+      <w:r>
+        <w:rPr>
+          <w:b/>
+        </w:rPr>
+        <w:t>FLOAT NN</w:t>
+      </w:r>
+    </w:p>
+    <w:p>
+      <w:pPr>
+        <w:spacing w:line="240" w:lineRule="auto"/>
+        <w:rPr>
+          <w:b/>
+        </w:rPr>
+      </w:pPr>
+      <w:r>
+        <w:rPr>
+          <w:b/>
+        </w:rPr>
+        <w:tab/>
+      </w:r>
+      <w:proofErr w:type="spellStart"/>
+      <w:r>
+        <w:t>pacijent_id</w:t>
+      </w:r>
+      <w:proofErr w:type="spellEnd"/>
+      <w:r>
+        <w:tab/>
+      </w:r>
+      <w:r>
+        <w:tab/>
+      </w:r>
+      <w:r>
+        <w:rPr>
+          <w:b/>
+        </w:rPr>
+        <w:t>FK INT UN NN</w:t>
+      </w:r>
+    </w:p>
+    <w:p>
+      <w:pPr>
+        <w:spacing w:line="240" w:lineRule="auto"/>
+        <w:rPr>
+          <w:b/>
+          <w:lang w:val="de-DE"/>
+        </w:rPr>
+      </w:pPr>
+      <w:r>
+        <w:rPr>
+          <w:b/>
+        </w:rPr>
+        <w:tab/>
+      </w:r>
+      <w:r>
+        <w:rPr>
+          <w:lang w:val="de-DE"/>
+        </w:rPr>
+        <w:t>korisnik_id</w:t>
+      </w:r>
+      <w:r>
+        <w:rPr>
+          <w:lang w:val="de-DE"/>
+        </w:rPr>
+        <w:tab/>
+      </w:r>
+      <w:r>
+        <w:rPr>
+          <w:lang w:val="de-DE"/>
+        </w:rPr>
+        <w:tab/>
+      </w:r>
+      <w:r>
+        <w:rPr>
+          <w:b/>
+          <w:lang w:val="de-DE"/>
+        </w:rPr>
+        <w:t>FK INT UN NN</w:t>
+      </w:r>
+    </w:p>
+    <w:p>
+      <w:pPr>
+        <w:spacing w:line="240" w:lineRule="auto"/>
+        <w:rPr>
+          <w:b/>
+          <w:lang w:val="de-DE"/>
+        </w:rPr>
+      </w:pPr>
+      <w:r>
+        <w:rPr>
+          <w:b/>
+          <w:lang w:val="de-DE"/>
+        </w:rPr>
+        <w:t>intervencija_log</w:t>
+      </w:r>
+    </w:p>
+    <w:p>
+      <w:pPr>
+        <w:spacing w:line="240" w:lineRule="auto"/>
+        <w:rPr>
+          <w:b/>
+          <w:lang w:val="de-DE"/>
+        </w:rPr>
+      </w:pPr>
+      <w:r>
+        <w:rPr>
+          <w:b/>
+          <w:lang w:val="de-DE"/>
+        </w:rPr>
+        <w:tab/>
+      </w:r>
+      <w:r>
+        <w:rPr>
+          <w:lang w:val="de-DE"/>
+        </w:rPr>
+        <w:t>intervencija_log_id</w:t>
+      </w:r>
+      <w:r>
+        <w:rPr>
+          <w:lang w:val="de-DE"/>
+        </w:rPr>
+        <w:tab/>
+      </w:r>
+      <w:r>
+        <w:rPr>
+          <w:b/>
+          <w:lang w:val="de-DE"/>
+        </w:rPr>
+        <w:t>INT UN PK AI UQ NN</w:t>
+      </w:r>
+    </w:p>
+    <w:p>
+      <w:pPr>
+        <w:spacing w:line="240" w:lineRule="auto"/>
+        <w:rPr>
+          <w:b/>
+          <w:lang w:val="de-DE"/>
+        </w:rPr>
+      </w:pPr>
+      <w:r>
+        <w:rPr>
+          <w:b/>
+          <w:lang w:val="de-DE"/>
+        </w:rPr>
+        <w:tab/>
+      </w:r>
+      <w:r>
+        <w:rPr>
+          <w:lang w:val="de-DE"/>
+        </w:rPr>
+        <w:t>sifra_zuba</w:t>
+      </w:r>
+      <w:r>
+        <w:rPr>
+          <w:lang w:val="de-DE"/>
+        </w:rPr>
+        <w:tab/>
+      </w:r>
+      <w:r>
+        <w:rPr>
+          <w:lang w:val="de-DE"/>
+        </w:rPr>
+        <w:tab/>
+      </w:r>
+      <w:r>
+        <w:rPr>
+          <w:b/>
+          <w:lang w:val="de-DE"/>
+        </w:rPr>
+        <w:t>VC 64</w:t>
+      </w:r>
+    </w:p>
+    <w:p>
+      <w:pPr>
+        <w:spacing w:line="240" w:lineRule="auto"/>
+        <w:rPr>
+          <w:b/>
+          <w:lang w:val="de-DE"/>
+        </w:rPr>
+      </w:pPr>
+      <w:r>
+        <w:rPr>
+          <w:b/>
+          <w:lang w:val="de-DE"/>
+        </w:rPr>
+        <w:tab/>
+      </w:r>
+      <w:r>
+        <w:rPr>
+          <w:lang w:val="de-DE"/>
+        </w:rPr>
+        <w:t>sifra_usluge</w:t>
+      </w:r>
+      <w:r>
+        <w:rPr>
+          <w:lang w:val="de-DE"/>
+        </w:rPr>
+        <w:tab/>
+      </w:r>
+      <w:r>
+        <w:rPr>
+          <w:lang w:val="de-DE"/>
+        </w:rPr>
+        <w:tab/>
+      </w:r>
+      <w:r>
+        <w:rPr>
+          <w:b/>
+          <w:lang w:val="de-DE"/>
+        </w:rPr>
+        <w:t>VC 64</w:t>
+      </w:r>
+    </w:p>
+    <w:p>
+      <w:pPr>
+        <w:spacing w:line="240" w:lineRule="auto"/>
+        <w:rPr>
+          <w:b/>
+          <w:lang w:val="de-DE"/>
+        </w:rPr>
+      </w:pPr>
+      <w:r>
+        <w:rPr>
+          <w:b/>
+          <w:lang w:val="de-DE"/>
+        </w:rPr>
         <w:lastRenderedPageBreak/>
-        <w:t>zub</w:t>
-      </w:r>
-    </w:p>
-    <w:p>
-      <w:pPr>
-        <w:spacing w:line="240" w:lineRule="auto"/>
-        <w:rPr>
-          <w:b/>
-          <w:lang w:val="de-DE"/>
-        </w:rPr>
-      </w:pPr>
-      <w:r>
-        <w:rPr>
-          <w:b/>
-          <w:lang w:val="de-DE"/>
-        </w:rPr>
         <w:tab/>
       </w:r>
       <w:r>
@@ -1575,461 +2437,6 @@
           <w:b/>
           <w:lang w:val="de-DE"/>
         </w:rPr>
-        <w:t>INT UN PK AI UQ NN</w:t>
-      </w:r>
-    </w:p>
-    <w:p>
-      <w:pPr>
-        <w:spacing w:line="240" w:lineRule="auto"/>
-        <w:rPr>
-          <w:b/>
-          <w:lang w:val="de-DE"/>
-        </w:rPr>
-      </w:pPr>
-      <w:r>
-        <w:rPr>
-          <w:b/>
-          <w:lang w:val="de-DE"/>
-        </w:rPr>
-        <w:tab/>
-      </w:r>
-      <w:r>
-        <w:rPr>
-          <w:lang w:val="de-DE"/>
-        </w:rPr>
-        <w:t>broj</w:t>
-      </w:r>
-      <w:r>
-        <w:rPr>
-          <w:lang w:val="de-DE"/>
-        </w:rPr>
-        <w:tab/>
-      </w:r>
-      <w:r>
-        <w:rPr>
-          <w:lang w:val="de-DE"/>
-        </w:rPr>
-        <w:tab/>
-      </w:r>
-      <w:r>
-        <w:rPr>
-          <w:lang w:val="de-DE"/>
-        </w:rPr>
-        <w:tab/>
-      </w:r>
-      <w:r>
-        <w:rPr>
-          <w:b/>
-          <w:lang w:val="de-DE"/>
-        </w:rPr>
-        <w:t>INT (1-8) NN</w:t>
-      </w:r>
-    </w:p>
-    <w:p>
-      <w:pPr>
-        <w:spacing w:line="240" w:lineRule="auto"/>
-        <w:rPr>
-          <w:b/>
-          <w:lang w:val="de-DE"/>
-        </w:rPr>
-      </w:pPr>
-      <w:r>
-        <w:rPr>
-          <w:b/>
-          <w:lang w:val="de-DE"/>
-        </w:rPr>
-        <w:tab/>
-      </w:r>
-      <w:r>
-        <w:rPr>
-          <w:lang w:val="de-DE"/>
-        </w:rPr>
-        <w:t>vilica</w:t>
-      </w:r>
-      <w:r>
-        <w:rPr>
-          <w:lang w:val="de-DE"/>
-        </w:rPr>
-        <w:tab/>
-      </w:r>
-      <w:r>
-        <w:rPr>
-          <w:lang w:val="de-DE"/>
-        </w:rPr>
-        <w:tab/>
-      </w:r>
-      <w:r>
-        <w:rPr>
-          <w:lang w:val="de-DE"/>
-        </w:rPr>
-        <w:tab/>
-      </w:r>
-      <w:r>
-        <w:rPr>
-          <w:b/>
-          <w:lang w:val="de-DE"/>
-        </w:rPr>
-        <w:t>ENUM(gornja,donja) NN</w:t>
-      </w:r>
-    </w:p>
-    <w:p>
-      <w:pPr>
-        <w:spacing w:line="240" w:lineRule="auto"/>
-        <w:rPr>
-          <w:b/>
-          <w:lang w:val="de-DE"/>
-        </w:rPr>
-      </w:pPr>
-      <w:r>
-        <w:rPr>
-          <w:b/>
-          <w:lang w:val="de-DE"/>
-        </w:rPr>
-        <w:tab/>
-      </w:r>
-      <w:r>
-        <w:rPr>
-          <w:lang w:val="de-DE"/>
-        </w:rPr>
-        <w:t>tip</w:t>
-      </w:r>
-      <w:r>
-        <w:rPr>
-          <w:lang w:val="de-DE"/>
-        </w:rPr>
-        <w:tab/>
-      </w:r>
-      <w:r>
-        <w:rPr>
-          <w:lang w:val="de-DE"/>
-        </w:rPr>
-        <w:tab/>
-      </w:r>
-      <w:r>
-        <w:rPr>
-          <w:lang w:val="de-DE"/>
-        </w:rPr>
-        <w:tab/>
-      </w:r>
-      <w:r>
-        <w:rPr>
-          <w:b/>
-          <w:lang w:val="de-DE"/>
-        </w:rPr>
-        <w:t>ENUM(sekutic,ocnjak,kutnjak) NN</w:t>
-      </w:r>
-    </w:p>
-    <w:p>
-      <w:pPr>
-        <w:spacing w:line="240" w:lineRule="auto"/>
-        <w:rPr>
-          <w:b/>
-          <w:lang w:val="de-DE"/>
-        </w:rPr>
-      </w:pPr>
-      <w:r>
-        <w:rPr>
-          <w:b/>
-          <w:lang w:val="de-DE"/>
-        </w:rPr>
-        <w:tab/>
-      </w:r>
-      <w:r>
-        <w:rPr>
-          <w:lang w:val="de-DE"/>
-        </w:rPr>
-        <w:t>strana</w:t>
-      </w:r>
-      <w:r>
-        <w:rPr>
-          <w:lang w:val="de-DE"/>
-        </w:rPr>
-        <w:tab/>
-      </w:r>
-      <w:r>
-        <w:rPr>
-          <w:lang w:val="de-DE"/>
-        </w:rPr>
-        <w:tab/>
-      </w:r>
-      <w:r>
-        <w:rPr>
-          <w:lang w:val="de-DE"/>
-        </w:rPr>
-        <w:tab/>
-      </w:r>
-      <w:r>
-        <w:rPr>
-          <w:b/>
-          <w:lang w:val="de-DE"/>
-        </w:rPr>
-        <w:t>ENUM(leva,desna) NN</w:t>
-      </w:r>
-    </w:p>
-    <w:p>
-      <w:pPr>
-        <w:spacing w:line="240" w:lineRule="auto"/>
-        <w:rPr>
-          <w:b/>
-          <w:lang w:val="de-DE"/>
-        </w:rPr>
-      </w:pPr>
-      <w:r>
-        <w:rPr>
-          <w:b/>
-          <w:lang w:val="de-DE"/>
-        </w:rPr>
-        <w:tab/>
-      </w:r>
-      <w:r>
-        <w:rPr>
-          <w:lang w:val="de-DE"/>
-        </w:rPr>
-        <w:t>sifra_zuba</w:t>
-      </w:r>
-      <w:r>
-        <w:rPr>
-          <w:lang w:val="de-DE"/>
-        </w:rPr>
-        <w:tab/>
-      </w:r>
-      <w:r>
-        <w:rPr>
-          <w:lang w:val="de-DE"/>
-        </w:rPr>
-        <w:tab/>
-      </w:r>
-      <w:r>
-        <w:rPr>
-          <w:b/>
-          <w:lang w:val="de-DE"/>
-        </w:rPr>
-        <w:t>VC 64 UQ</w:t>
-      </w:r>
-    </w:p>
-    <w:p>
-      <w:pPr>
-        <w:spacing w:line="240" w:lineRule="auto"/>
-        <w:rPr>
-          <w:b/>
-          <w:lang w:val="de-DE"/>
-        </w:rPr>
-      </w:pPr>
-      <w:r>
-        <w:rPr>
-          <w:b/>
-          <w:lang w:val="de-DE"/>
-        </w:rPr>
-        <w:t>racun</w:t>
-      </w:r>
-    </w:p>
-    <w:p>
-      <w:pPr>
-        <w:spacing w:line="240" w:lineRule="auto"/>
-        <w:rPr>
-          <w:b/>
-        </w:rPr>
-      </w:pPr>
-      <w:r>
-        <w:rPr>
-          <w:b/>
-          <w:lang w:val="de-DE"/>
-        </w:rPr>
-        <w:tab/>
-      </w:r>
-      <w:proofErr w:type="spellStart"/>
-      <w:r>
-        <w:t>racun_id</w:t>
-      </w:r>
-      <w:proofErr w:type="spellEnd"/>
-      <w:r>
-        <w:tab/>
-      </w:r>
-      <w:r>
-        <w:tab/>
-      </w:r>
-      <w:r>
-        <w:rPr>
-          <w:b/>
-        </w:rPr>
-        <w:t>INT UN PK AI UQ NN</w:t>
-      </w:r>
-    </w:p>
-    <w:p>
-      <w:pPr>
-        <w:spacing w:line="240" w:lineRule="auto"/>
-        <w:rPr>
-          <w:b/>
-        </w:rPr>
-      </w:pPr>
-      <w:r>
-        <w:rPr>
-          <w:b/>
-        </w:rPr>
-        <w:tab/>
-      </w:r>
-      <w:proofErr w:type="spellStart"/>
-      <w:r>
-        <w:t>created_at</w:t>
-      </w:r>
-      <w:proofErr w:type="spellEnd"/>
-      <w:r>
-        <w:tab/>
-      </w:r>
-      <w:r>
-        <w:tab/>
-      </w:r>
-      <w:r>
-        <w:rPr>
-          <w:b/>
-        </w:rPr>
-        <w:t>TS CT</w:t>
-      </w:r>
-    </w:p>
-    <w:p>
-      <w:pPr>
-        <w:spacing w:line="240" w:lineRule="auto"/>
-        <w:rPr>
-          <w:b/>
-          <w:lang w:val="de-DE"/>
-        </w:rPr>
-      </w:pPr>
-      <w:r>
-        <w:rPr>
-          <w:b/>
-        </w:rPr>
-        <w:tab/>
-      </w:r>
-      <w:r>
-        <w:rPr>
-          <w:lang w:val="de-DE"/>
-        </w:rPr>
-        <w:t>tip_usluge</w:t>
-      </w:r>
-      <w:r>
-        <w:rPr>
-          <w:lang w:val="de-DE"/>
-        </w:rPr>
-        <w:tab/>
-      </w:r>
-      <w:r>
-        <w:rPr>
-          <w:lang w:val="de-DE"/>
-        </w:rPr>
-        <w:tab/>
-      </w:r>
-      <w:r>
-        <w:rPr>
-          <w:b/>
-          <w:lang w:val="de-DE"/>
-        </w:rPr>
-        <w:t>ENUM(pojedinacna,paket) NN</w:t>
-      </w:r>
-    </w:p>
-    <w:p>
-      <w:pPr>
-        <w:spacing w:line="240" w:lineRule="auto"/>
-        <w:rPr>
-          <w:b/>
-          <w:lang w:val="de-DE"/>
-        </w:rPr>
-      </w:pPr>
-      <w:r>
-        <w:rPr>
-          <w:b/>
-          <w:lang w:val="de-DE"/>
-        </w:rPr>
-        <w:tab/>
-      </w:r>
-      <w:r>
-        <w:rPr>
-          <w:lang w:val="de-DE"/>
-        </w:rPr>
-        <w:t>senioritet</w:t>
-      </w:r>
-      <w:r>
-        <w:rPr>
-          <w:lang w:val="de-DE"/>
-        </w:rPr>
-        <w:tab/>
-      </w:r>
-      <w:r>
-        <w:rPr>
-          <w:lang w:val="de-DE"/>
-        </w:rPr>
-        <w:tab/>
-      </w:r>
-      <w:r>
-        <w:rPr>
-          <w:b/>
-          <w:lang w:val="de-DE"/>
-        </w:rPr>
-        <w:t>ENUM(dete,penzioner,ostali) NN</w:t>
-      </w:r>
-    </w:p>
-    <w:p>
-      <w:pPr>
-        <w:spacing w:line="240" w:lineRule="auto"/>
-        <w:rPr>
-          <w:b/>
-        </w:rPr>
-      </w:pPr>
-      <w:r>
-        <w:rPr>
-          <w:b/>
-          <w:lang w:val="de-DE"/>
-        </w:rPr>
-        <w:tab/>
-      </w:r>
-      <w:proofErr w:type="spellStart"/>
-      <w:r>
-        <w:t>cena</w:t>
-      </w:r>
-      <w:proofErr w:type="spellEnd"/>
-      <w:r>
-        <w:tab/>
-      </w:r>
-      <w:r>
-        <w:tab/>
-      </w:r>
-      <w:r>
-        <w:tab/>
-      </w:r>
-      <w:r>
-        <w:rPr>
-          <w:b/>
-        </w:rPr>
-        <w:t>FLOAT NN</w:t>
-      </w:r>
-    </w:p>
-    <w:p>
-      <w:pPr>
-        <w:spacing w:line="240" w:lineRule="auto"/>
-        <w:rPr>
-          <w:b/>
-        </w:rPr>
-      </w:pPr>
-      <w:r>
-        <w:rPr>
-          <w:b/>
-        </w:rPr>
-        <w:tab/>
-      </w:r>
-      <w:proofErr w:type="spellStart"/>
-      <w:r>
-        <w:t>pacijent_id</w:t>
-      </w:r>
-      <w:proofErr w:type="spellEnd"/>
-      <w:r>
-        <w:tab/>
-      </w:r>
-      <w:r>
-        <w:tab/>
-      </w:r>
-      <w:r>
-        <w:rPr>
-          <w:b/>
-        </w:rPr>
         <w:t>FK INT UN NN</w:t>
       </w:r>
     </w:p>
@@ -2044,14 +2451,15 @@
       <w:r>
         <w:rPr>
           <w:b/>
-        </w:rPr>
-        <w:tab/>
-      </w:r>
-      <w:r>
-        <w:rPr>
-          <w:lang w:val="de-DE"/>
-        </w:rPr>
-        <w:t>korisnik_id</w:t>
+          <w:lang w:val="de-DE"/>
+        </w:rPr>
+        <w:tab/>
+      </w:r>
+      <w:r>
+        <w:rPr>
+          <w:lang w:val="de-DE"/>
+        </w:rPr>
+        <w:t>usluga_id</w:t>
       </w:r>
       <w:r>
         <w:rPr>
@@ -2078,235 +2486,13 @@
         <w:spacing w:line="240" w:lineRule="auto"/>
         <w:rPr>
           <w:b/>
-          <w:lang w:val="de-DE"/>
-        </w:rPr>
-      </w:pPr>
-      <w:r>
-        <w:rPr>
-          <w:b/>
-          <w:lang w:val="de-DE"/>
-        </w:rPr>
-        <w:t>intervencija_log</w:t>
-      </w:r>
-    </w:p>
-    <w:p>
-      <w:pPr>
-        <w:spacing w:line="240" w:lineRule="auto"/>
-        <w:rPr>
-          <w:b/>
-          <w:lang w:val="de-DE"/>
-        </w:rPr>
-      </w:pPr>
-      <w:r>
-        <w:rPr>
-          <w:b/>
-          <w:lang w:val="de-DE"/>
-        </w:rPr>
-        <w:tab/>
-      </w:r>
-      <w:r>
-        <w:rPr>
-          <w:lang w:val="de-DE"/>
-        </w:rPr>
-        <w:t>intervencija_log_id</w:t>
-      </w:r>
-      <w:r>
-        <w:rPr>
-          <w:lang w:val="de-DE"/>
-        </w:rPr>
-        <w:tab/>
-      </w:r>
-      <w:r>
-        <w:rPr>
-          <w:b/>
-          <w:lang w:val="de-DE"/>
-        </w:rPr>
-        <w:t>INT UN PK AI UQ NN</w:t>
-      </w:r>
-    </w:p>
-    <w:p>
-      <w:pPr>
-        <w:spacing w:line="240" w:lineRule="auto"/>
-        <w:rPr>
-          <w:b/>
-          <w:lang w:val="de-DE"/>
-        </w:rPr>
-      </w:pPr>
-      <w:r>
-        <w:rPr>
-          <w:b/>
-          <w:lang w:val="de-DE"/>
-        </w:rPr>
-        <w:tab/>
-      </w:r>
-      <w:r>
-        <w:rPr>
-          <w:lang w:val="de-DE"/>
-        </w:rPr>
-        <w:t>sifra_zuba</w:t>
-      </w:r>
-      <w:r>
-        <w:rPr>
-          <w:lang w:val="de-DE"/>
-        </w:rPr>
-        <w:tab/>
-      </w:r>
-      <w:r>
-        <w:rPr>
-          <w:lang w:val="de-DE"/>
-        </w:rPr>
-        <w:tab/>
-      </w:r>
-      <w:r>
-        <w:rPr>
-          <w:b/>
-          <w:lang w:val="de-DE"/>
-        </w:rPr>
-        <w:t>VC 64</w:t>
-      </w:r>
-    </w:p>
-    <w:p>
-      <w:pPr>
-        <w:spacing w:line="240" w:lineRule="auto"/>
-        <w:rPr>
-          <w:b/>
-          <w:lang w:val="de-DE"/>
-        </w:rPr>
-      </w:pPr>
-      <w:r>
-        <w:rPr>
-          <w:b/>
-          <w:lang w:val="de-DE"/>
-        </w:rPr>
-        <w:tab/>
-      </w:r>
-      <w:r>
-        <w:rPr>
-          <w:lang w:val="de-DE"/>
-        </w:rPr>
-        <w:t>sifra_usluge</w:t>
-      </w:r>
-      <w:r>
-        <w:rPr>
-          <w:lang w:val="de-DE"/>
-        </w:rPr>
-        <w:tab/>
-      </w:r>
-      <w:r>
-        <w:rPr>
-          <w:lang w:val="de-DE"/>
-        </w:rPr>
-        <w:tab/>
-      </w:r>
-      <w:r>
-        <w:rPr>
-          <w:b/>
-          <w:lang w:val="de-DE"/>
-        </w:rPr>
-        <w:t>VC 64</w:t>
-      </w:r>
-    </w:p>
-    <w:p>
-      <w:pPr>
-        <w:spacing w:line="240" w:lineRule="auto"/>
-        <w:rPr>
-          <w:b/>
-          <w:lang w:val="de-DE"/>
-        </w:rPr>
-      </w:pPr>
-      <w:r>
-        <w:rPr>
-          <w:b/>
-          <w:lang w:val="de-DE"/>
-        </w:rPr>
-        <w:tab/>
-      </w:r>
-      <w:r>
-        <w:rPr>
-          <w:lang w:val="de-DE"/>
-        </w:rPr>
-        <w:t>zub_id</w:t>
-      </w:r>
-      <w:r>
-        <w:rPr>
-          <w:lang w:val="de-DE"/>
-        </w:rPr>
-        <w:tab/>
-      </w:r>
-      <w:r>
-        <w:rPr>
-          <w:lang w:val="de-DE"/>
-        </w:rPr>
-        <w:tab/>
-      </w:r>
-      <w:r>
-        <w:rPr>
-          <w:lang w:val="de-DE"/>
-        </w:rPr>
-        <w:tab/>
-      </w:r>
-      <w:r>
-        <w:rPr>
-          <w:b/>
-          <w:lang w:val="de-DE"/>
-        </w:rPr>
-        <w:t>FK INT UN NN</w:t>
-      </w:r>
-    </w:p>
-    <w:p>
-      <w:pPr>
-        <w:spacing w:line="240" w:lineRule="auto"/>
-        <w:rPr>
-          <w:b/>
-          <w:lang w:val="de-DE"/>
-        </w:rPr>
-      </w:pPr>
-      <w:r>
-        <w:rPr>
-          <w:b/>
-          <w:lang w:val="de-DE"/>
-        </w:rPr>
-        <w:tab/>
-      </w:r>
-      <w:r>
-        <w:rPr>
-          <w:lang w:val="de-DE"/>
-        </w:rPr>
-        <w:t>usluga_id</w:t>
-      </w:r>
-      <w:r>
-        <w:rPr>
-          <w:lang w:val="de-DE"/>
-        </w:rPr>
-        <w:tab/>
-      </w:r>
-      <w:r>
-        <w:rPr>
-          <w:lang w:val="de-DE"/>
-        </w:rPr>
-        <w:tab/>
-      </w:r>
-      <w:r>
-        <w:rPr>
-          <w:b/>
-          <w:lang w:val="de-DE"/>
-        </w:rPr>
-        <w:t>FK INT UN NN</w:t>
-      </w:r>
-    </w:p>
-    <w:p>
-      <w:pPr>
-        <w:spacing w:line="240" w:lineRule="auto"/>
-        <w:rPr>
-          <w:b/>
-        </w:rPr>
-      </w:pPr>
-      <w:r>
-        <w:rPr>
-          <w:b/>
-          <w:lang w:val="de-DE"/>
-        </w:rPr>
-        <w:lastRenderedPageBreak/>
+        </w:rPr>
+      </w:pPr>
+      <w:r>
+        <w:rPr>
+          <w:b/>
+          <w:lang w:val="de-DE"/>
+        </w:rPr>
         <w:tab/>
       </w:r>
       <w:proofErr w:type="spellStart"/>
@@ -3712,7 +3898,7 @@
 </file>
 
 <file path=customXml/itemProps1.xml><?xml version="1.0" encoding="utf-8"?>
-<ds:datastoreItem xmlns:ds="http://schemas.openxmlformats.org/officeDocument/2006/customXml" ds:itemID="{B1CB0209-699F-47A6-B64A-70EC7D830E31}">
+<ds:datastoreItem xmlns:ds="http://schemas.openxmlformats.org/officeDocument/2006/customXml" ds:itemID="{AE459448-72E7-42B6-9494-55DF1E5CD6FF}">
   <ds:schemaRefs>
     <ds:schemaRef ds:uri="http://schemas.openxmlformats.org/officeDocument/2006/bibliography"/>
   </ds:schemaRefs>

</xml_diff>

<commit_message>
Izmena tabela u bazi (karton_id) i unos podataka
</commit_message>
<xml_diff>
--- a/01-documentation/Model baze podataka i popis tabela sa njihovim atributima.docx
+++ b/01-documentation/Model baze podataka i popis tabela sa njihovim atributima.docx
@@ -358,44 +358,30 @@
         <w:spacing w:line="240" w:lineRule="auto"/>
         <w:rPr>
           <w:b/>
-          <w:lang w:val="de-DE"/>
-        </w:rPr>
-      </w:pPr>
-      <w:r>
-        <w:rPr>
-          <w:b/>
-          <w:lang w:val="de-DE"/>
-        </w:rPr>
-        <w:tab/>
-      </w:r>
-      <w:r>
-        <w:rPr>
-          <w:lang w:val="de-DE"/>
-        </w:rPr>
+        </w:rPr>
+      </w:pPr>
+      <w:r>
+        <w:rPr>
+          <w:b/>
+          <w:lang w:val="de-DE"/>
+        </w:rPr>
+        <w:tab/>
+      </w:r>
+      <w:r>
         <w:t>email</w:t>
       </w:r>
       <w:r>
-        <w:rPr>
-          <w:lang w:val="de-DE"/>
-        </w:rPr>
-        <w:tab/>
-      </w:r>
-      <w:r>
-        <w:rPr>
-          <w:lang w:val="de-DE"/>
-        </w:rPr>
-        <w:tab/>
-      </w:r>
-      <w:r>
-        <w:rPr>
-          <w:lang w:val="de-DE"/>
-        </w:rPr>
-        <w:tab/>
-      </w:r>
-      <w:r>
-        <w:rPr>
-          <w:b/>
-          <w:lang w:val="de-DE"/>
+        <w:tab/>
+      </w:r>
+      <w:r>
+        <w:tab/>
+      </w:r>
+      <w:r>
+        <w:tab/>
+      </w:r>
+      <w:r>
+        <w:rPr>
+          <w:b/>
         </w:rPr>
         <w:t>VC 64 NN</w:t>
       </w:r>
@@ -405,38 +391,28 @@
         <w:spacing w:line="240" w:lineRule="auto"/>
         <w:rPr>
           <w:b/>
-          <w:lang w:val="de-DE"/>
-        </w:rPr>
-      </w:pPr>
-      <w:r>
-        <w:rPr>
-          <w:b/>
-          <w:lang w:val="de-DE"/>
-        </w:rPr>
-        <w:tab/>
-      </w:r>
-      <w:r>
-        <w:rPr>
-          <w:lang w:val="de-DE"/>
-        </w:rPr>
+        </w:rPr>
+      </w:pPr>
+      <w:r>
+        <w:rPr>
+          <w:b/>
+        </w:rPr>
+        <w:tab/>
+      </w:r>
+      <w:proofErr w:type="spellStart"/>
+      <w:r>
         <w:t>created_at</w:t>
       </w:r>
-      <w:r>
-        <w:rPr>
-          <w:lang w:val="de-DE"/>
-        </w:rPr>
-        <w:tab/>
-      </w:r>
-      <w:r>
-        <w:rPr>
-          <w:lang w:val="de-DE"/>
-        </w:rPr>
-        <w:tab/>
-      </w:r>
-      <w:r>
-        <w:rPr>
-          <w:b/>
-          <w:lang w:val="de-DE"/>
+      <w:proofErr w:type="spellEnd"/>
+      <w:r>
+        <w:tab/>
+      </w:r>
+      <w:r>
+        <w:tab/>
+      </w:r>
+      <w:r>
+        <w:rPr>
+          <w:b/>
         </w:rPr>
         <w:t>TS CT</w:t>
       </w:r>
@@ -451,7 +427,6 @@
       <w:r>
         <w:rPr>
           <w:b/>
-          <w:lang w:val="de-DE"/>
         </w:rPr>
         <w:tab/>
       </w:r>
@@ -1376,7 +1351,14 @@
           <w:b/>
           <w:lang w:val="de-DE"/>
         </w:rPr>
-        <w:t>INT(13) NN</w:t>
+        <w:t>VC 13</w:t>
+      </w:r>
+      <w:r>
+        <w:rPr>
+          <w:b/>
+          <w:lang w:val="de-DE"/>
+        </w:rPr>
+        <w:t xml:space="preserve"> NN</w:t>
       </w:r>
       <w:r>
         <w:rPr>
@@ -1540,1027 +1522,946 @@
         </w:rPr>
         <w:t>VC 64 NN</w:t>
       </w:r>
+    </w:p>
+    <w:p>
+      <w:pPr>
+        <w:spacing w:line="240" w:lineRule="auto"/>
+        <w:rPr>
+          <w:b/>
+          <w:lang w:val="de-DE"/>
+        </w:rPr>
+      </w:pPr>
+      <w:r>
+        <w:rPr>
+          <w:b/>
+          <w:lang w:val="de-DE"/>
+        </w:rPr>
+        <w:lastRenderedPageBreak/>
+        <w:tab/>
+      </w:r>
+      <w:r>
+        <w:rPr>
+          <w:lang w:val="de-DE"/>
+        </w:rPr>
+        <w:t>status</w:t>
+      </w:r>
+      <w:r>
+        <w:rPr>
+          <w:lang w:val="de-DE"/>
+        </w:rPr>
+        <w:tab/>
+      </w:r>
+      <w:r>
+        <w:rPr>
+          <w:lang w:val="de-DE"/>
+        </w:rPr>
+        <w:tab/>
+      </w:r>
+      <w:r>
+        <w:rPr>
+          <w:lang w:val="de-DE"/>
+        </w:rPr>
+        <w:tab/>
+      </w:r>
+      <w:r>
+        <w:rPr>
+          <w:b/>
+          <w:lang w:val="de-DE"/>
+        </w:rPr>
+        <w:t>ENUM(aktivan,neaktivan)</w:t>
+      </w:r>
+      <w:r>
+        <w:rPr>
+          <w:b/>
+          <w:lang w:val="de-DE"/>
+        </w:rPr>
+        <w:t xml:space="preserve"> D(aktivan)</w:t>
+      </w:r>
+      <w:r>
+        <w:rPr>
+          <w:b/>
+          <w:lang w:val="de-DE"/>
+        </w:rPr>
+        <w:t xml:space="preserve"> NN</w:t>
+      </w:r>
+    </w:p>
+    <w:p>
+      <w:pPr>
+        <w:spacing w:line="240" w:lineRule="auto"/>
+        <w:rPr>
+          <w:b/>
+          <w:lang w:val="de-DE"/>
+        </w:rPr>
+      </w:pPr>
+      <w:r>
+        <w:rPr>
+          <w:b/>
+          <w:lang w:val="de-DE"/>
+        </w:rPr>
+        <w:tab/>
+      </w:r>
+      <w:r>
+        <w:rPr>
+          <w:lang w:val="de-DE"/>
+        </w:rPr>
+        <w:t>korisnik_id</w:t>
+      </w:r>
+      <w:r>
+        <w:rPr>
+          <w:lang w:val="de-DE"/>
+        </w:rPr>
+        <w:tab/>
+      </w:r>
+      <w:r>
+        <w:rPr>
+          <w:lang w:val="de-DE"/>
+        </w:rPr>
+        <w:tab/>
+      </w:r>
+      <w:r>
+        <w:rPr>
+          <w:b/>
+          <w:lang w:val="de-DE"/>
+        </w:rPr>
+        <w:t>FK INT UN NN</w:t>
+      </w:r>
+    </w:p>
+    <w:p>
+      <w:pPr>
+        <w:spacing w:line="240" w:lineRule="auto"/>
+        <w:rPr>
+          <w:b/>
+          <w:lang w:val="de-DE"/>
+        </w:rPr>
+      </w:pPr>
+      <w:r>
+        <w:rPr>
+          <w:b/>
+          <w:lang w:val="de-DE"/>
+        </w:rPr>
+        <w:t>zub</w:t>
+      </w:r>
+    </w:p>
+    <w:p>
+      <w:pPr>
+        <w:spacing w:line="240" w:lineRule="auto"/>
+        <w:rPr>
+          <w:b/>
+          <w:lang w:val="de-DE"/>
+        </w:rPr>
+      </w:pPr>
+      <w:r>
+        <w:rPr>
+          <w:b/>
+          <w:lang w:val="de-DE"/>
+        </w:rPr>
+        <w:tab/>
+      </w:r>
+      <w:r>
+        <w:rPr>
+          <w:lang w:val="de-DE"/>
+        </w:rPr>
+        <w:t>zub_id</w:t>
+      </w:r>
+      <w:r>
+        <w:rPr>
+          <w:lang w:val="de-DE"/>
+        </w:rPr>
+        <w:tab/>
+      </w:r>
+      <w:r>
+        <w:rPr>
+          <w:lang w:val="de-DE"/>
+        </w:rPr>
+        <w:tab/>
+      </w:r>
+      <w:r>
+        <w:rPr>
+          <w:lang w:val="de-DE"/>
+        </w:rPr>
+        <w:tab/>
+      </w:r>
+      <w:r>
+        <w:rPr>
+          <w:b/>
+          <w:lang w:val="de-DE"/>
+        </w:rPr>
+        <w:t>INT UN PK AI UQ NN</w:t>
+      </w:r>
+    </w:p>
+    <w:p>
+      <w:pPr>
+        <w:spacing w:line="240" w:lineRule="auto"/>
+        <w:rPr>
+          <w:b/>
+          <w:lang w:val="de-DE"/>
+        </w:rPr>
+      </w:pPr>
+      <w:r>
+        <w:rPr>
+          <w:b/>
+          <w:lang w:val="de-DE"/>
+        </w:rPr>
+        <w:tab/>
+      </w:r>
+      <w:r>
+        <w:rPr>
+          <w:lang w:val="de-DE"/>
+        </w:rPr>
+        <w:t>broj</w:t>
+      </w:r>
+      <w:r>
+        <w:rPr>
+          <w:lang w:val="de-DE"/>
+        </w:rPr>
+        <w:tab/>
+      </w:r>
+      <w:r>
+        <w:rPr>
+          <w:lang w:val="de-DE"/>
+        </w:rPr>
+        <w:tab/>
+      </w:r>
+      <w:r>
+        <w:rPr>
+          <w:lang w:val="de-DE"/>
+        </w:rPr>
+        <w:tab/>
+      </w:r>
+      <w:r>
+        <w:rPr>
+          <w:b/>
+          <w:lang w:val="de-DE"/>
+        </w:rPr>
+        <w:t>INT (1-8) NN</w:t>
+      </w:r>
+    </w:p>
+    <w:p>
+      <w:pPr>
+        <w:spacing w:line="240" w:lineRule="auto"/>
+        <w:rPr>
+          <w:b/>
+          <w:lang w:val="de-DE"/>
+        </w:rPr>
+      </w:pPr>
+      <w:r>
+        <w:rPr>
+          <w:b/>
+          <w:lang w:val="de-DE"/>
+        </w:rPr>
+        <w:tab/>
+      </w:r>
+      <w:r>
+        <w:rPr>
+          <w:lang w:val="de-DE"/>
+        </w:rPr>
+        <w:t>vilica</w:t>
+      </w:r>
+      <w:r>
+        <w:rPr>
+          <w:lang w:val="de-DE"/>
+        </w:rPr>
+        <w:tab/>
+      </w:r>
+      <w:r>
+        <w:rPr>
+          <w:lang w:val="de-DE"/>
+        </w:rPr>
+        <w:tab/>
+      </w:r>
+      <w:r>
+        <w:rPr>
+          <w:lang w:val="de-DE"/>
+        </w:rPr>
+        <w:tab/>
+      </w:r>
+      <w:r>
+        <w:rPr>
+          <w:b/>
+          <w:lang w:val="de-DE"/>
+        </w:rPr>
+        <w:t>ENUM(gornja,donja)</w:t>
+      </w:r>
+      <w:r>
+        <w:rPr>
+          <w:b/>
+          <w:lang w:val="de-DE"/>
+        </w:rPr>
+        <w:t xml:space="preserve"> </w:t>
+      </w:r>
+      <w:r>
+        <w:rPr>
+          <w:b/>
+          <w:lang w:val="de-DE"/>
+        </w:rPr>
+        <w:t>NN</w:t>
+      </w:r>
+    </w:p>
+    <w:p>
+      <w:pPr>
+        <w:spacing w:line="240" w:lineRule="auto"/>
+        <w:rPr>
+          <w:b/>
+          <w:lang w:val="de-DE"/>
+        </w:rPr>
+      </w:pPr>
+      <w:r>
+        <w:rPr>
+          <w:b/>
+          <w:lang w:val="de-DE"/>
+        </w:rPr>
+        <w:tab/>
+      </w:r>
+      <w:r>
+        <w:rPr>
+          <w:lang w:val="de-DE"/>
+        </w:rPr>
+        <w:t>tip</w:t>
+      </w:r>
+      <w:r>
+        <w:rPr>
+          <w:lang w:val="de-DE"/>
+        </w:rPr>
+        <w:tab/>
+      </w:r>
+      <w:r>
+        <w:rPr>
+          <w:lang w:val="de-DE"/>
+        </w:rPr>
+        <w:tab/>
+      </w:r>
+      <w:r>
+        <w:rPr>
+          <w:lang w:val="de-DE"/>
+        </w:rPr>
+        <w:tab/>
+      </w:r>
+      <w:r>
+        <w:rPr>
+          <w:b/>
+          <w:lang w:val="de-DE"/>
+        </w:rPr>
+        <w:t>ENUM(sekutic,ocnjak,kutnjak) NN</w:t>
+      </w:r>
+    </w:p>
+    <w:p>
+      <w:pPr>
+        <w:spacing w:line="240" w:lineRule="auto"/>
+        <w:rPr>
+          <w:b/>
+          <w:lang w:val="de-DE"/>
+        </w:rPr>
+      </w:pPr>
+      <w:r>
+        <w:rPr>
+          <w:b/>
+          <w:lang w:val="de-DE"/>
+        </w:rPr>
+        <w:tab/>
+      </w:r>
+      <w:r>
+        <w:rPr>
+          <w:lang w:val="de-DE"/>
+        </w:rPr>
+        <w:t>strana</w:t>
+      </w:r>
+      <w:r>
+        <w:rPr>
+          <w:lang w:val="de-DE"/>
+        </w:rPr>
+        <w:tab/>
+      </w:r>
+      <w:r>
+        <w:rPr>
+          <w:lang w:val="de-DE"/>
+        </w:rPr>
+        <w:tab/>
+      </w:r>
+      <w:r>
+        <w:rPr>
+          <w:lang w:val="de-DE"/>
+        </w:rPr>
+        <w:tab/>
+      </w:r>
+      <w:r>
+        <w:rPr>
+          <w:b/>
+          <w:lang w:val="de-DE"/>
+        </w:rPr>
+        <w:t>ENUM(leva,desna) NN</w:t>
+      </w:r>
+    </w:p>
+    <w:p>
+      <w:pPr>
+        <w:spacing w:line="240" w:lineRule="auto"/>
+        <w:rPr>
+          <w:b/>
+          <w:lang w:val="de-DE"/>
+        </w:rPr>
+      </w:pPr>
+      <w:r>
+        <w:rPr>
+          <w:b/>
+          <w:lang w:val="de-DE"/>
+        </w:rPr>
+        <w:tab/>
+      </w:r>
+      <w:r>
+        <w:rPr>
+          <w:lang w:val="de-DE"/>
+        </w:rPr>
+        <w:t>sifra_zuba</w:t>
+      </w:r>
+      <w:r>
+        <w:rPr>
+          <w:lang w:val="de-DE"/>
+        </w:rPr>
+        <w:tab/>
+      </w:r>
+      <w:r>
+        <w:rPr>
+          <w:lang w:val="de-DE"/>
+        </w:rPr>
+        <w:tab/>
+      </w:r>
+      <w:r>
+        <w:rPr>
+          <w:b/>
+          <w:lang w:val="de-DE"/>
+        </w:rPr>
+        <w:t>VC 64 UQ</w:t>
+      </w:r>
+    </w:p>
+    <w:p>
+      <w:pPr>
+        <w:spacing w:line="240" w:lineRule="auto"/>
+        <w:rPr>
+          <w:b/>
+          <w:lang w:val="de-DE"/>
+        </w:rPr>
+      </w:pPr>
+      <w:r>
+        <w:rPr>
+          <w:b/>
+          <w:lang w:val="de-DE"/>
+        </w:rPr>
+        <w:t>racun</w:t>
+      </w:r>
+    </w:p>
+    <w:p>
+      <w:pPr>
+        <w:spacing w:line="240" w:lineRule="auto"/>
+        <w:rPr>
+          <w:b/>
+        </w:rPr>
+      </w:pPr>
+      <w:r>
+        <w:rPr>
+          <w:b/>
+          <w:lang w:val="de-DE"/>
+        </w:rPr>
+        <w:tab/>
+      </w:r>
+      <w:proofErr w:type="spellStart"/>
+      <w:r>
+        <w:t>racun_id</w:t>
+      </w:r>
+      <w:proofErr w:type="spellEnd"/>
+      <w:r>
+        <w:tab/>
+      </w:r>
+      <w:r>
+        <w:tab/>
+      </w:r>
+      <w:r>
+        <w:rPr>
+          <w:b/>
+        </w:rPr>
+        <w:t>INT UN PK AI UQ NN</w:t>
+      </w:r>
+    </w:p>
+    <w:p>
+      <w:pPr>
+        <w:spacing w:line="240" w:lineRule="auto"/>
+        <w:rPr>
+          <w:b/>
+        </w:rPr>
+      </w:pPr>
+      <w:r>
+        <w:rPr>
+          <w:b/>
+        </w:rPr>
+        <w:tab/>
+      </w:r>
+      <w:proofErr w:type="spellStart"/>
+      <w:r>
+        <w:t>created_at</w:t>
+      </w:r>
+      <w:proofErr w:type="spellEnd"/>
+      <w:r>
+        <w:tab/>
+      </w:r>
+      <w:r>
+        <w:tab/>
+      </w:r>
+      <w:r>
+        <w:rPr>
+          <w:b/>
+        </w:rPr>
+        <w:t>TS CT</w:t>
+      </w:r>
+    </w:p>
+    <w:p>
+      <w:pPr>
+        <w:spacing w:line="240" w:lineRule="auto"/>
+        <w:rPr>
+          <w:b/>
+          <w:lang w:val="de-DE"/>
+        </w:rPr>
+      </w:pPr>
+      <w:r>
+        <w:rPr>
+          <w:b/>
+        </w:rPr>
+        <w:tab/>
+      </w:r>
+      <w:r>
+        <w:rPr>
+          <w:lang w:val="de-DE"/>
+        </w:rPr>
+        <w:t>tip_usluge</w:t>
+      </w:r>
+      <w:r>
+        <w:rPr>
+          <w:lang w:val="de-DE"/>
+        </w:rPr>
+        <w:tab/>
+      </w:r>
+      <w:r>
+        <w:rPr>
+          <w:lang w:val="de-DE"/>
+        </w:rPr>
+        <w:tab/>
+      </w:r>
+      <w:r>
+        <w:rPr>
+          <w:b/>
+          <w:lang w:val="de-DE"/>
+        </w:rPr>
+        <w:t>ENUM(pojedinacna,paket) NN</w:t>
+      </w:r>
+    </w:p>
+    <w:p>
+      <w:pPr>
+        <w:spacing w:line="240" w:lineRule="auto"/>
+        <w:rPr>
+          <w:b/>
+          <w:lang w:val="de-DE"/>
+        </w:rPr>
+      </w:pPr>
+      <w:r>
+        <w:rPr>
+          <w:b/>
+          <w:lang w:val="de-DE"/>
+        </w:rPr>
+        <w:tab/>
+      </w:r>
+      <w:r>
+        <w:rPr>
+          <w:lang w:val="de-DE"/>
+        </w:rPr>
+        <w:t>senioritet</w:t>
+      </w:r>
+      <w:r>
+        <w:rPr>
+          <w:lang w:val="de-DE"/>
+        </w:rPr>
+        <w:tab/>
+      </w:r>
+      <w:r>
+        <w:rPr>
+          <w:lang w:val="de-DE"/>
+        </w:rPr>
+        <w:tab/>
+      </w:r>
+      <w:r>
+        <w:rPr>
+          <w:b/>
+          <w:lang w:val="de-DE"/>
+        </w:rPr>
+        <w:t>ENUM(dete,penzioner,ostali) NN</w:t>
+      </w:r>
+    </w:p>
+    <w:p>
+      <w:pPr>
+        <w:spacing w:line="240" w:lineRule="auto"/>
+        <w:rPr>
+          <w:b/>
+        </w:rPr>
+      </w:pPr>
+      <w:r>
+        <w:rPr>
+          <w:b/>
+          <w:lang w:val="de-DE"/>
+        </w:rPr>
+        <w:tab/>
+      </w:r>
+      <w:proofErr w:type="spellStart"/>
+      <w:r>
+        <w:t>cena</w:t>
+      </w:r>
+      <w:proofErr w:type="spellEnd"/>
+      <w:r>
+        <w:tab/>
+      </w:r>
+      <w:r>
+        <w:tab/>
+      </w:r>
+      <w:r>
+        <w:tab/>
+      </w:r>
+      <w:r>
+        <w:rPr>
+          <w:b/>
+        </w:rPr>
+        <w:t>FLOAT NN</w:t>
+      </w:r>
+    </w:p>
+    <w:p>
+      <w:pPr>
+        <w:spacing w:line="240" w:lineRule="auto"/>
+        <w:rPr>
+          <w:b/>
+        </w:rPr>
+      </w:pPr>
+      <w:r>
+        <w:rPr>
+          <w:b/>
+        </w:rPr>
+        <w:tab/>
+      </w:r>
+      <w:proofErr w:type="spellStart"/>
+      <w:r>
+        <w:t>pacijent_id</w:t>
+      </w:r>
+      <w:proofErr w:type="spellEnd"/>
+      <w:r>
+        <w:tab/>
+      </w:r>
+      <w:r>
+        <w:tab/>
+      </w:r>
+      <w:r>
+        <w:rPr>
+          <w:b/>
+        </w:rPr>
+        <w:t>FK INT UN NN</w:t>
+      </w:r>
+    </w:p>
+    <w:p>
+      <w:pPr>
+        <w:spacing w:line="240" w:lineRule="auto"/>
+        <w:rPr>
+          <w:b/>
+          <w:lang w:val="de-DE"/>
+        </w:rPr>
+      </w:pPr>
+      <w:r>
+        <w:rPr>
+          <w:b/>
+        </w:rPr>
+        <w:tab/>
+      </w:r>
+      <w:r>
+        <w:rPr>
+          <w:lang w:val="de-DE"/>
+        </w:rPr>
+        <w:t>korisnik_id</w:t>
+      </w:r>
+      <w:r>
+        <w:rPr>
+          <w:lang w:val="de-DE"/>
+        </w:rPr>
+        <w:tab/>
+      </w:r>
+      <w:r>
+        <w:rPr>
+          <w:lang w:val="de-DE"/>
+        </w:rPr>
+        <w:tab/>
+      </w:r>
+      <w:r>
+        <w:rPr>
+          <w:b/>
+          <w:lang w:val="de-DE"/>
+        </w:rPr>
+        <w:t>FK INT UN NN</w:t>
+      </w:r>
+    </w:p>
+    <w:p>
+      <w:pPr>
+        <w:spacing w:line="240" w:lineRule="auto"/>
+        <w:rPr>
+          <w:b/>
+          <w:lang w:val="de-DE"/>
+        </w:rPr>
+      </w:pPr>
+      <w:r>
+        <w:rPr>
+          <w:b/>
+          <w:lang w:val="de-DE"/>
+        </w:rPr>
+        <w:t>intervencija_log</w:t>
+      </w:r>
+    </w:p>
+    <w:p>
+      <w:pPr>
+        <w:spacing w:line="240" w:lineRule="auto"/>
+        <w:rPr>
+          <w:b/>
+          <w:lang w:val="de-DE"/>
+        </w:rPr>
+      </w:pPr>
+      <w:r>
+        <w:rPr>
+          <w:b/>
+          <w:lang w:val="de-DE"/>
+        </w:rPr>
+        <w:tab/>
+      </w:r>
+      <w:r>
+        <w:rPr>
+          <w:lang w:val="de-DE"/>
+        </w:rPr>
+        <w:t>intervencija_log_id</w:t>
+      </w:r>
+      <w:r>
+        <w:rPr>
+          <w:lang w:val="de-DE"/>
+        </w:rPr>
+        <w:tab/>
+      </w:r>
+      <w:r>
+        <w:rPr>
+          <w:b/>
+          <w:lang w:val="de-DE"/>
+        </w:rPr>
+        <w:t>INT UN PK AI UQ NN</w:t>
+      </w:r>
+    </w:p>
+    <w:p>
+      <w:pPr>
+        <w:spacing w:line="240" w:lineRule="auto"/>
+        <w:rPr>
+          <w:b/>
+          <w:lang w:val="de-DE"/>
+        </w:rPr>
+      </w:pPr>
+      <w:r>
+        <w:rPr>
+          <w:b/>
+          <w:lang w:val="de-DE"/>
+        </w:rPr>
+        <w:tab/>
+      </w:r>
+      <w:r>
+        <w:rPr>
+          <w:lang w:val="de-DE"/>
+        </w:rPr>
+        <w:t>sifra_zuba</w:t>
+      </w:r>
+      <w:r>
+        <w:rPr>
+          <w:lang w:val="de-DE"/>
+        </w:rPr>
+        <w:tab/>
+      </w:r>
+      <w:r>
+        <w:rPr>
+          <w:lang w:val="de-DE"/>
+        </w:rPr>
+        <w:tab/>
+      </w:r>
+      <w:r>
+        <w:rPr>
+          <w:b/>
+          <w:lang w:val="de-DE"/>
+        </w:rPr>
+        <w:t>VC 64</w:t>
+      </w:r>
+    </w:p>
+    <w:p>
+      <w:pPr>
+        <w:spacing w:line="240" w:lineRule="auto"/>
+        <w:rPr>
+          <w:b/>
+          <w:lang w:val="de-DE"/>
+        </w:rPr>
+      </w:pPr>
+      <w:r>
+        <w:rPr>
+          <w:b/>
+          <w:lang w:val="de-DE"/>
+        </w:rPr>
+        <w:tab/>
+      </w:r>
+      <w:r>
+        <w:rPr>
+          <w:lang w:val="de-DE"/>
+        </w:rPr>
+        <w:t>sifra_usluge</w:t>
+      </w:r>
+      <w:r>
+        <w:rPr>
+          <w:lang w:val="de-DE"/>
+        </w:rPr>
+        <w:tab/>
+      </w:r>
+      <w:r>
+        <w:rPr>
+          <w:lang w:val="de-DE"/>
+        </w:rPr>
+        <w:tab/>
+      </w:r>
+      <w:r>
+        <w:rPr>
+          <w:b/>
+          <w:lang w:val="de-DE"/>
+        </w:rPr>
+        <w:t>VC 64</w:t>
+      </w:r>
+    </w:p>
+    <w:p>
+      <w:pPr>
+        <w:spacing w:line="240" w:lineRule="auto"/>
+        <w:rPr>
+          <w:b/>
+          <w:lang w:val="de-DE"/>
+        </w:rPr>
+      </w:pPr>
+      <w:r>
+        <w:rPr>
+          <w:b/>
+          <w:lang w:val="de-DE"/>
+        </w:rPr>
+        <w:tab/>
+      </w:r>
+      <w:r>
+        <w:rPr>
+          <w:lang w:val="de-DE"/>
+        </w:rPr>
+        <w:t>zub_id</w:t>
+      </w:r>
+      <w:r>
+        <w:rPr>
+          <w:lang w:val="de-DE"/>
+        </w:rPr>
+        <w:tab/>
+      </w:r>
+      <w:r>
+        <w:rPr>
+          <w:lang w:val="de-DE"/>
+        </w:rPr>
+        <w:tab/>
+      </w:r>
+      <w:r>
+        <w:rPr>
+          <w:lang w:val="de-DE"/>
+        </w:rPr>
+        <w:tab/>
+      </w:r>
+      <w:r>
+        <w:rPr>
+          <w:b/>
+          <w:lang w:val="de-DE"/>
+        </w:rPr>
+        <w:t>FK INT UN NN</w:t>
+      </w:r>
+    </w:p>
+    <w:p>
+      <w:pPr>
+        <w:spacing w:line="240" w:lineRule="auto"/>
+        <w:rPr>
+          <w:b/>
+          <w:lang w:val="de-DE"/>
+        </w:rPr>
+      </w:pPr>
+      <w:r>
+        <w:rPr>
+          <w:b/>
+          <w:lang w:val="de-DE"/>
+        </w:rPr>
+        <w:lastRenderedPageBreak/>
+        <w:tab/>
+      </w:r>
+      <w:r>
+        <w:rPr>
+          <w:lang w:val="de-DE"/>
+        </w:rPr>
+        <w:t>usluga_id</w:t>
+      </w:r>
+      <w:r>
+        <w:rPr>
+          <w:lang w:val="de-DE"/>
+        </w:rPr>
+        <w:tab/>
+      </w:r>
+      <w:r>
+        <w:rPr>
+          <w:lang w:val="de-DE"/>
+        </w:rPr>
+        <w:tab/>
+      </w:r>
+      <w:r>
+        <w:rPr>
+          <w:b/>
+          <w:lang w:val="de-DE"/>
+        </w:rPr>
+        <w:t>FK INT UN NN</w:t>
+      </w:r>
+    </w:p>
+    <w:p>
+      <w:pPr>
+        <w:spacing w:line="240" w:lineRule="auto"/>
+        <w:rPr>
+          <w:b/>
+        </w:rPr>
+      </w:pPr>
+      <w:r>
+        <w:rPr>
+          <w:b/>
+          <w:lang w:val="de-DE"/>
+        </w:rPr>
+        <w:tab/>
+      </w:r>
+      <w:proofErr w:type="spellStart"/>
+      <w:r>
+        <w:t>pacijent_id</w:t>
+      </w:r>
+      <w:proofErr w:type="spellEnd"/>
+      <w:r>
+        <w:tab/>
+      </w:r>
+      <w:r>
+        <w:tab/>
+      </w:r>
+      <w:r>
+        <w:rPr>
+          <w:b/>
+        </w:rPr>
+        <w:t>FK INT UN NN</w:t>
+      </w:r>
+    </w:p>
+    <w:p>
+      <w:pPr>
+        <w:spacing w:line="240" w:lineRule="auto"/>
+        <w:rPr>
+          <w:b/>
+          <w:lang w:val="de-DE"/>
+        </w:rPr>
+      </w:pPr>
       <w:bookmarkStart w:id="0" w:name="_GoBack"/>
       <w:bookmarkEnd w:id="0"/>
-    </w:p>
-    <w:p>
-      <w:pPr>
-        <w:spacing w:line="240" w:lineRule="auto"/>
-        <w:rPr>
-          <w:b/>
-          <w:lang w:val="de-DE"/>
-        </w:rPr>
-      </w:pPr>
-      <w:r>
-        <w:rPr>
-          <w:b/>
-          <w:lang w:val="de-DE"/>
-        </w:rPr>
-        <w:lastRenderedPageBreak/>
-        <w:tab/>
-      </w:r>
-      <w:r>
-        <w:rPr>
-          <w:lang w:val="de-DE"/>
-        </w:rPr>
-        <w:t>status</w:t>
-      </w:r>
-      <w:r>
-        <w:rPr>
-          <w:lang w:val="de-DE"/>
-        </w:rPr>
-        <w:tab/>
-      </w:r>
-      <w:r>
-        <w:rPr>
-          <w:lang w:val="de-DE"/>
-        </w:rPr>
-        <w:tab/>
-      </w:r>
-      <w:r>
-        <w:rPr>
-          <w:lang w:val="de-DE"/>
-        </w:rPr>
-        <w:tab/>
-      </w:r>
-      <w:r>
-        <w:rPr>
-          <w:b/>
-          <w:lang w:val="de-DE"/>
-        </w:rPr>
-        <w:t>ENUM(aktivan,neaktivan)</w:t>
-      </w:r>
-      <w:r>
-        <w:rPr>
-          <w:b/>
-          <w:lang w:val="de-DE"/>
-        </w:rPr>
-        <w:t xml:space="preserve"> D(aktivan)</w:t>
-      </w:r>
-      <w:r>
-        <w:rPr>
-          <w:b/>
-          <w:lang w:val="de-DE"/>
-        </w:rPr>
-        <w:t xml:space="preserve"> NN</w:t>
-      </w:r>
-    </w:p>
-    <w:p>
-      <w:pPr>
-        <w:spacing w:line="240" w:lineRule="auto"/>
-        <w:rPr>
-          <w:b/>
-          <w:lang w:val="de-DE"/>
-        </w:rPr>
-      </w:pPr>
-      <w:r>
-        <w:rPr>
-          <w:b/>
-          <w:lang w:val="de-DE"/>
-        </w:rPr>
-        <w:tab/>
-      </w:r>
-      <w:r>
-        <w:rPr>
-          <w:lang w:val="de-DE"/>
-        </w:rPr>
-        <w:t>karton_id</w:t>
-      </w:r>
-      <w:r>
-        <w:rPr>
-          <w:lang w:val="de-DE"/>
-        </w:rPr>
-        <w:tab/>
-      </w:r>
-      <w:r>
-        <w:rPr>
-          <w:lang w:val="de-DE"/>
-        </w:rPr>
-        <w:tab/>
-      </w:r>
-      <w:r>
-        <w:rPr>
-          <w:b/>
-          <w:lang w:val="de-DE"/>
-        </w:rPr>
-        <w:t>FK INT UN NN</w:t>
-      </w:r>
-    </w:p>
-    <w:p>
-      <w:pPr>
-        <w:spacing w:line="240" w:lineRule="auto"/>
-        <w:rPr>
-          <w:b/>
-          <w:lang w:val="de-DE"/>
-        </w:rPr>
-      </w:pPr>
-      <w:r>
-        <w:rPr>
-          <w:b/>
-          <w:lang w:val="de-DE"/>
-        </w:rPr>
-        <w:tab/>
-      </w:r>
-      <w:r>
-        <w:rPr>
-          <w:lang w:val="de-DE"/>
-        </w:rPr>
-        <w:t>korisnik_id</w:t>
-      </w:r>
-      <w:r>
-        <w:rPr>
-          <w:lang w:val="de-DE"/>
-        </w:rPr>
-        <w:tab/>
-      </w:r>
-      <w:r>
-        <w:rPr>
-          <w:lang w:val="de-DE"/>
-        </w:rPr>
-        <w:tab/>
-      </w:r>
-      <w:r>
-        <w:rPr>
-          <w:b/>
-          <w:lang w:val="de-DE"/>
-        </w:rPr>
-        <w:t>FK INT UN NN</w:t>
-      </w:r>
-    </w:p>
-    <w:p>
-      <w:pPr>
-        <w:spacing w:line="240" w:lineRule="auto"/>
-        <w:rPr>
-          <w:b/>
-          <w:lang w:val="de-DE"/>
-        </w:rPr>
-      </w:pPr>
-      <w:r>
-        <w:rPr>
-          <w:b/>
-          <w:lang w:val="de-DE"/>
-        </w:rPr>
-        <w:t>zub</w:t>
-      </w:r>
-    </w:p>
-    <w:p>
-      <w:pPr>
-        <w:spacing w:line="240" w:lineRule="auto"/>
-        <w:rPr>
-          <w:b/>
-          <w:lang w:val="de-DE"/>
-        </w:rPr>
-      </w:pPr>
-      <w:r>
-        <w:rPr>
-          <w:b/>
-          <w:lang w:val="de-DE"/>
-        </w:rPr>
-        <w:tab/>
-      </w:r>
-      <w:r>
-        <w:rPr>
-          <w:lang w:val="de-DE"/>
-        </w:rPr>
-        <w:t>zub_id</w:t>
-      </w:r>
-      <w:r>
-        <w:rPr>
-          <w:lang w:val="de-DE"/>
-        </w:rPr>
-        <w:tab/>
-      </w:r>
-      <w:r>
-        <w:rPr>
-          <w:lang w:val="de-DE"/>
-        </w:rPr>
-        <w:tab/>
-      </w:r>
-      <w:r>
-        <w:rPr>
-          <w:lang w:val="de-DE"/>
-        </w:rPr>
-        <w:tab/>
-      </w:r>
-      <w:r>
-        <w:rPr>
-          <w:b/>
-          <w:lang w:val="de-DE"/>
-        </w:rPr>
-        <w:t>INT UN PK AI UQ NN</w:t>
-      </w:r>
-    </w:p>
-    <w:p>
-      <w:pPr>
-        <w:spacing w:line="240" w:lineRule="auto"/>
-        <w:rPr>
-          <w:b/>
-          <w:lang w:val="de-DE"/>
-        </w:rPr>
-      </w:pPr>
-      <w:r>
-        <w:rPr>
-          <w:b/>
-          <w:lang w:val="de-DE"/>
-        </w:rPr>
-        <w:tab/>
-      </w:r>
-      <w:r>
-        <w:rPr>
-          <w:lang w:val="de-DE"/>
-        </w:rPr>
-        <w:t>broj</w:t>
-      </w:r>
-      <w:r>
-        <w:rPr>
-          <w:lang w:val="de-DE"/>
-        </w:rPr>
-        <w:tab/>
-      </w:r>
-      <w:r>
-        <w:rPr>
-          <w:lang w:val="de-DE"/>
-        </w:rPr>
-        <w:tab/>
-      </w:r>
-      <w:r>
-        <w:rPr>
-          <w:lang w:val="de-DE"/>
-        </w:rPr>
-        <w:tab/>
-      </w:r>
-      <w:r>
-        <w:rPr>
-          <w:b/>
-          <w:lang w:val="de-DE"/>
-        </w:rPr>
-        <w:t>INT (1-8) NN</w:t>
-      </w:r>
-    </w:p>
-    <w:p>
-      <w:pPr>
-        <w:spacing w:line="240" w:lineRule="auto"/>
-        <w:rPr>
-          <w:b/>
-          <w:lang w:val="de-DE"/>
-        </w:rPr>
-      </w:pPr>
-      <w:r>
-        <w:rPr>
-          <w:b/>
-          <w:lang w:val="de-DE"/>
-        </w:rPr>
-        <w:tab/>
-      </w:r>
-      <w:r>
-        <w:rPr>
-          <w:lang w:val="de-DE"/>
-        </w:rPr>
-        <w:t>vilica</w:t>
-      </w:r>
-      <w:r>
-        <w:rPr>
-          <w:lang w:val="de-DE"/>
-        </w:rPr>
-        <w:tab/>
-      </w:r>
-      <w:r>
-        <w:rPr>
-          <w:lang w:val="de-DE"/>
-        </w:rPr>
-        <w:tab/>
-      </w:r>
-      <w:r>
-        <w:rPr>
-          <w:lang w:val="de-DE"/>
-        </w:rPr>
-        <w:tab/>
-      </w:r>
-      <w:r>
-        <w:rPr>
-          <w:b/>
-          <w:lang w:val="de-DE"/>
-        </w:rPr>
-        <w:t>ENUM(gornja,donja)</w:t>
-      </w:r>
-      <w:r>
-        <w:rPr>
-          <w:b/>
-          <w:lang w:val="de-DE"/>
-        </w:rPr>
-        <w:t xml:space="preserve"> </w:t>
-      </w:r>
-      <w:r>
-        <w:rPr>
-          <w:b/>
-          <w:lang w:val="de-DE"/>
-        </w:rPr>
-        <w:t>NN</w:t>
-      </w:r>
-    </w:p>
-    <w:p>
-      <w:pPr>
-        <w:spacing w:line="240" w:lineRule="auto"/>
-        <w:rPr>
-          <w:b/>
-          <w:lang w:val="de-DE"/>
-        </w:rPr>
-      </w:pPr>
-      <w:r>
-        <w:rPr>
-          <w:b/>
-          <w:lang w:val="de-DE"/>
-        </w:rPr>
-        <w:tab/>
-      </w:r>
-      <w:r>
-        <w:rPr>
-          <w:lang w:val="de-DE"/>
-        </w:rPr>
-        <w:t>tip</w:t>
-      </w:r>
-      <w:r>
-        <w:rPr>
-          <w:lang w:val="de-DE"/>
-        </w:rPr>
-        <w:tab/>
-      </w:r>
-      <w:r>
-        <w:rPr>
-          <w:lang w:val="de-DE"/>
-        </w:rPr>
-        <w:tab/>
-      </w:r>
-      <w:r>
-        <w:rPr>
-          <w:lang w:val="de-DE"/>
-        </w:rPr>
-        <w:tab/>
-      </w:r>
-      <w:r>
-        <w:rPr>
-          <w:b/>
-          <w:lang w:val="de-DE"/>
-        </w:rPr>
-        <w:t>ENUM(sekutic,ocnjak,kutnjak) NN</w:t>
-      </w:r>
-    </w:p>
-    <w:p>
-      <w:pPr>
-        <w:spacing w:line="240" w:lineRule="auto"/>
-        <w:rPr>
-          <w:b/>
-          <w:lang w:val="de-DE"/>
-        </w:rPr>
-      </w:pPr>
-      <w:r>
-        <w:rPr>
-          <w:b/>
-          <w:lang w:val="de-DE"/>
-        </w:rPr>
-        <w:tab/>
-      </w:r>
-      <w:r>
-        <w:rPr>
-          <w:lang w:val="de-DE"/>
-        </w:rPr>
-        <w:t>strana</w:t>
-      </w:r>
-      <w:r>
-        <w:rPr>
-          <w:lang w:val="de-DE"/>
-        </w:rPr>
-        <w:tab/>
-      </w:r>
-      <w:r>
-        <w:rPr>
-          <w:lang w:val="de-DE"/>
-        </w:rPr>
-        <w:tab/>
-      </w:r>
-      <w:r>
-        <w:rPr>
-          <w:lang w:val="de-DE"/>
-        </w:rPr>
-        <w:tab/>
-      </w:r>
-      <w:r>
-        <w:rPr>
-          <w:b/>
-          <w:lang w:val="de-DE"/>
-        </w:rPr>
-        <w:t>ENUM(leva,desna) NN</w:t>
-      </w:r>
-    </w:p>
-    <w:p>
-      <w:pPr>
-        <w:spacing w:line="240" w:lineRule="auto"/>
-        <w:rPr>
-          <w:b/>
-          <w:lang w:val="de-DE"/>
-        </w:rPr>
-      </w:pPr>
-      <w:r>
-        <w:rPr>
-          <w:b/>
-          <w:lang w:val="de-DE"/>
-        </w:rPr>
-        <w:tab/>
-      </w:r>
-      <w:r>
-        <w:rPr>
-          <w:lang w:val="de-DE"/>
-        </w:rPr>
-        <w:t>sifra_zuba</w:t>
-      </w:r>
-      <w:r>
-        <w:rPr>
-          <w:lang w:val="de-DE"/>
-        </w:rPr>
-        <w:tab/>
-      </w:r>
-      <w:r>
-        <w:rPr>
-          <w:lang w:val="de-DE"/>
-        </w:rPr>
-        <w:tab/>
-      </w:r>
-      <w:r>
-        <w:rPr>
-          <w:b/>
-          <w:lang w:val="de-DE"/>
-        </w:rPr>
-        <w:t>VC 64 UQ</w:t>
-      </w:r>
-    </w:p>
-    <w:p>
-      <w:pPr>
-        <w:spacing w:line="240" w:lineRule="auto"/>
-        <w:rPr>
-          <w:b/>
-          <w:lang w:val="de-DE"/>
-        </w:rPr>
-      </w:pPr>
-      <w:r>
-        <w:rPr>
-          <w:b/>
-          <w:lang w:val="de-DE"/>
-        </w:rPr>
-        <w:t>racun</w:t>
-      </w:r>
-    </w:p>
-    <w:p>
-      <w:pPr>
-        <w:spacing w:line="240" w:lineRule="auto"/>
-        <w:rPr>
-          <w:b/>
-        </w:rPr>
-      </w:pPr>
-      <w:r>
-        <w:rPr>
-          <w:b/>
-          <w:lang w:val="de-DE"/>
-        </w:rPr>
-        <w:tab/>
-      </w:r>
-      <w:proofErr w:type="spellStart"/>
-      <w:r>
-        <w:t>racun_id</w:t>
-      </w:r>
-      <w:proofErr w:type="spellEnd"/>
-      <w:r>
-        <w:tab/>
-      </w:r>
-      <w:r>
-        <w:tab/>
-      </w:r>
-      <w:r>
-        <w:rPr>
-          <w:b/>
-        </w:rPr>
-        <w:t>INT UN PK AI UQ NN</w:t>
-      </w:r>
-    </w:p>
-    <w:p>
-      <w:pPr>
-        <w:spacing w:line="240" w:lineRule="auto"/>
-        <w:rPr>
-          <w:b/>
-        </w:rPr>
-      </w:pPr>
-      <w:r>
-        <w:rPr>
-          <w:b/>
-        </w:rPr>
-        <w:tab/>
-      </w:r>
-      <w:proofErr w:type="spellStart"/>
-      <w:r>
-        <w:t>created_at</w:t>
-      </w:r>
-      <w:proofErr w:type="spellEnd"/>
-      <w:r>
-        <w:tab/>
-      </w:r>
-      <w:r>
-        <w:tab/>
-      </w:r>
-      <w:r>
-        <w:rPr>
-          <w:b/>
-        </w:rPr>
-        <w:t>TS CT</w:t>
-      </w:r>
-    </w:p>
-    <w:p>
-      <w:pPr>
-        <w:spacing w:line="240" w:lineRule="auto"/>
-        <w:rPr>
-          <w:b/>
-          <w:lang w:val="de-DE"/>
-        </w:rPr>
-      </w:pPr>
-      <w:r>
-        <w:rPr>
-          <w:b/>
-        </w:rPr>
-        <w:tab/>
-      </w:r>
-      <w:r>
-        <w:rPr>
-          <w:lang w:val="de-DE"/>
-        </w:rPr>
-        <w:t>tip_usluge</w:t>
-      </w:r>
-      <w:r>
-        <w:rPr>
-          <w:lang w:val="de-DE"/>
-        </w:rPr>
-        <w:tab/>
-      </w:r>
-      <w:r>
-        <w:rPr>
-          <w:lang w:val="de-DE"/>
-        </w:rPr>
-        <w:tab/>
-      </w:r>
-      <w:r>
-        <w:rPr>
-          <w:b/>
-          <w:lang w:val="de-DE"/>
-        </w:rPr>
-        <w:t>ENUM(pojedinacna,paket) NN</w:t>
-      </w:r>
-    </w:p>
-    <w:p>
-      <w:pPr>
-        <w:spacing w:line="240" w:lineRule="auto"/>
-        <w:rPr>
-          <w:b/>
-          <w:lang w:val="de-DE"/>
-        </w:rPr>
-      </w:pPr>
-      <w:r>
-        <w:rPr>
-          <w:b/>
-          <w:lang w:val="de-DE"/>
-        </w:rPr>
-        <w:tab/>
-      </w:r>
-      <w:r>
-        <w:rPr>
-          <w:lang w:val="de-DE"/>
-        </w:rPr>
-        <w:t>senioritet</w:t>
-      </w:r>
-      <w:r>
-        <w:rPr>
-          <w:lang w:val="de-DE"/>
-        </w:rPr>
-        <w:tab/>
-      </w:r>
-      <w:r>
-        <w:rPr>
-          <w:lang w:val="de-DE"/>
-        </w:rPr>
-        <w:tab/>
-      </w:r>
-      <w:r>
-        <w:rPr>
-          <w:b/>
-          <w:lang w:val="de-DE"/>
-        </w:rPr>
-        <w:t>ENUM(dete,penzioner,ostali) NN</w:t>
-      </w:r>
-    </w:p>
-    <w:p>
-      <w:pPr>
-        <w:spacing w:line="240" w:lineRule="auto"/>
-        <w:rPr>
-          <w:b/>
-        </w:rPr>
-      </w:pPr>
-      <w:r>
-        <w:rPr>
-          <w:b/>
-          <w:lang w:val="de-DE"/>
-        </w:rPr>
-        <w:tab/>
-      </w:r>
-      <w:proofErr w:type="spellStart"/>
-      <w:r>
-        <w:t>cena</w:t>
-      </w:r>
-      <w:proofErr w:type="spellEnd"/>
-      <w:r>
-        <w:tab/>
-      </w:r>
-      <w:r>
-        <w:tab/>
-      </w:r>
-      <w:r>
-        <w:tab/>
-      </w:r>
-      <w:r>
-        <w:rPr>
-          <w:b/>
-        </w:rPr>
-        <w:t>FLOAT NN</w:t>
-      </w:r>
-    </w:p>
-    <w:p>
-      <w:pPr>
-        <w:spacing w:line="240" w:lineRule="auto"/>
-        <w:rPr>
-          <w:b/>
-        </w:rPr>
-      </w:pPr>
-      <w:r>
-        <w:rPr>
-          <w:b/>
-        </w:rPr>
-        <w:tab/>
-      </w:r>
-      <w:proofErr w:type="spellStart"/>
-      <w:r>
-        <w:t>pacijent_id</w:t>
-      </w:r>
-      <w:proofErr w:type="spellEnd"/>
-      <w:r>
-        <w:tab/>
-      </w:r>
-      <w:r>
-        <w:tab/>
-      </w:r>
-      <w:r>
-        <w:rPr>
-          <w:b/>
-        </w:rPr>
-        <w:t>FK INT UN NN</w:t>
-      </w:r>
-    </w:p>
-    <w:p>
-      <w:pPr>
-        <w:spacing w:line="240" w:lineRule="auto"/>
-        <w:rPr>
-          <w:b/>
-          <w:lang w:val="de-DE"/>
-        </w:rPr>
-      </w:pPr>
-      <w:r>
-        <w:rPr>
-          <w:b/>
-        </w:rPr>
-        <w:tab/>
-      </w:r>
-      <w:r>
-        <w:rPr>
-          <w:lang w:val="de-DE"/>
-        </w:rPr>
-        <w:t>korisnik_id</w:t>
-      </w:r>
-      <w:r>
-        <w:rPr>
-          <w:lang w:val="de-DE"/>
-        </w:rPr>
-        <w:tab/>
-      </w:r>
-      <w:r>
-        <w:rPr>
-          <w:lang w:val="de-DE"/>
-        </w:rPr>
-        <w:tab/>
-      </w:r>
-      <w:r>
-        <w:rPr>
-          <w:b/>
-          <w:lang w:val="de-DE"/>
-        </w:rPr>
-        <w:t>FK INT UN NN</w:t>
-      </w:r>
-    </w:p>
-    <w:p>
-      <w:pPr>
-        <w:spacing w:line="240" w:lineRule="auto"/>
-        <w:rPr>
-          <w:b/>
-          <w:lang w:val="de-DE"/>
-        </w:rPr>
-      </w:pPr>
-      <w:r>
-        <w:rPr>
-          <w:b/>
-          <w:lang w:val="de-DE"/>
-        </w:rPr>
-        <w:t>intervencija_log</w:t>
-      </w:r>
-    </w:p>
-    <w:p>
-      <w:pPr>
-        <w:spacing w:line="240" w:lineRule="auto"/>
-        <w:rPr>
-          <w:b/>
-          <w:lang w:val="de-DE"/>
-        </w:rPr>
-      </w:pPr>
-      <w:r>
-        <w:rPr>
-          <w:b/>
-          <w:lang w:val="de-DE"/>
-        </w:rPr>
-        <w:tab/>
-      </w:r>
-      <w:r>
-        <w:rPr>
-          <w:lang w:val="de-DE"/>
-        </w:rPr>
-        <w:t>intervencija_log_id</w:t>
-      </w:r>
-      <w:r>
-        <w:rPr>
-          <w:lang w:val="de-DE"/>
-        </w:rPr>
-        <w:tab/>
-      </w:r>
-      <w:r>
-        <w:rPr>
-          <w:b/>
-          <w:lang w:val="de-DE"/>
-        </w:rPr>
-        <w:t>INT UN PK AI UQ NN</w:t>
-      </w:r>
-    </w:p>
-    <w:p>
-      <w:pPr>
-        <w:spacing w:line="240" w:lineRule="auto"/>
-        <w:rPr>
-          <w:b/>
-          <w:lang w:val="de-DE"/>
-        </w:rPr>
-      </w:pPr>
-      <w:r>
-        <w:rPr>
-          <w:b/>
-          <w:lang w:val="de-DE"/>
-        </w:rPr>
-        <w:tab/>
-      </w:r>
-      <w:r>
-        <w:rPr>
-          <w:lang w:val="de-DE"/>
-        </w:rPr>
-        <w:t>sifra_zuba</w:t>
-      </w:r>
-      <w:r>
-        <w:rPr>
-          <w:lang w:val="de-DE"/>
-        </w:rPr>
-        <w:tab/>
-      </w:r>
-      <w:r>
-        <w:rPr>
-          <w:lang w:val="de-DE"/>
-        </w:rPr>
-        <w:tab/>
-      </w:r>
-      <w:r>
-        <w:rPr>
-          <w:b/>
-          <w:lang w:val="de-DE"/>
-        </w:rPr>
-        <w:t>VC 64</w:t>
-      </w:r>
-    </w:p>
-    <w:p>
-      <w:pPr>
-        <w:spacing w:line="240" w:lineRule="auto"/>
-        <w:rPr>
-          <w:b/>
-          <w:lang w:val="de-DE"/>
-        </w:rPr>
-      </w:pPr>
-      <w:r>
-        <w:rPr>
-          <w:b/>
-          <w:lang w:val="de-DE"/>
-        </w:rPr>
-        <w:tab/>
-      </w:r>
-      <w:r>
-        <w:rPr>
-          <w:lang w:val="de-DE"/>
-        </w:rPr>
-        <w:t>sifra_usluge</w:t>
-      </w:r>
-      <w:r>
-        <w:rPr>
-          <w:lang w:val="de-DE"/>
-        </w:rPr>
-        <w:tab/>
-      </w:r>
-      <w:r>
-        <w:rPr>
-          <w:lang w:val="de-DE"/>
-        </w:rPr>
-        <w:tab/>
-      </w:r>
-      <w:r>
-        <w:rPr>
-          <w:b/>
-          <w:lang w:val="de-DE"/>
-        </w:rPr>
-        <w:t>VC 64</w:t>
-      </w:r>
-    </w:p>
-    <w:p>
-      <w:pPr>
-        <w:spacing w:line="240" w:lineRule="auto"/>
-        <w:rPr>
-          <w:b/>
-          <w:lang w:val="de-DE"/>
-        </w:rPr>
-      </w:pPr>
-      <w:r>
-        <w:rPr>
-          <w:b/>
-          <w:lang w:val="de-DE"/>
-        </w:rPr>
-        <w:lastRenderedPageBreak/>
-        <w:tab/>
-      </w:r>
-      <w:r>
-        <w:rPr>
-          <w:lang w:val="de-DE"/>
-        </w:rPr>
-        <w:t>zub_id</w:t>
-      </w:r>
-      <w:r>
-        <w:rPr>
-          <w:lang w:val="de-DE"/>
-        </w:rPr>
-        <w:tab/>
-      </w:r>
-      <w:r>
-        <w:rPr>
-          <w:lang w:val="de-DE"/>
-        </w:rPr>
-        <w:tab/>
-      </w:r>
-      <w:r>
-        <w:rPr>
-          <w:lang w:val="de-DE"/>
-        </w:rPr>
-        <w:tab/>
-      </w:r>
-      <w:r>
-        <w:rPr>
-          <w:b/>
-          <w:lang w:val="de-DE"/>
-        </w:rPr>
-        <w:t>FK INT UN NN</w:t>
-      </w:r>
-    </w:p>
-    <w:p>
-      <w:pPr>
-        <w:spacing w:line="240" w:lineRule="auto"/>
-        <w:rPr>
-          <w:b/>
-          <w:lang w:val="de-DE"/>
-        </w:rPr>
-      </w:pPr>
-      <w:r>
-        <w:rPr>
-          <w:b/>
-          <w:lang w:val="de-DE"/>
-        </w:rPr>
-        <w:tab/>
-      </w:r>
-      <w:r>
-        <w:rPr>
-          <w:lang w:val="de-DE"/>
-        </w:rPr>
-        <w:t>usluga_id</w:t>
-      </w:r>
-      <w:r>
-        <w:rPr>
-          <w:lang w:val="de-DE"/>
-        </w:rPr>
-        <w:tab/>
-      </w:r>
-      <w:r>
-        <w:rPr>
-          <w:lang w:val="de-DE"/>
-        </w:rPr>
-        <w:tab/>
-      </w:r>
-      <w:r>
-        <w:rPr>
-          <w:b/>
-          <w:lang w:val="de-DE"/>
-        </w:rPr>
-        <w:t>FK INT UN NN</w:t>
-      </w:r>
-    </w:p>
-    <w:p>
-      <w:pPr>
-        <w:spacing w:line="240" w:lineRule="auto"/>
-        <w:rPr>
-          <w:b/>
-        </w:rPr>
-      </w:pPr>
-      <w:r>
-        <w:rPr>
-          <w:b/>
-          <w:lang w:val="de-DE"/>
-        </w:rPr>
-        <w:tab/>
-      </w:r>
-      <w:proofErr w:type="spellStart"/>
-      <w:r>
-        <w:t>pacijent_id</w:t>
-      </w:r>
-      <w:proofErr w:type="spellEnd"/>
-      <w:r>
-        <w:tab/>
-      </w:r>
-      <w:r>
-        <w:tab/>
-      </w:r>
-      <w:r>
-        <w:rPr>
-          <w:b/>
-        </w:rPr>
-        <w:t>FK INT UN NN</w:t>
-      </w:r>
-    </w:p>
-    <w:p>
-      <w:pPr>
-        <w:spacing w:line="240" w:lineRule="auto"/>
-        <w:rPr>
-          <w:b/>
-          <w:lang w:val="de-DE"/>
-        </w:rPr>
-      </w:pPr>
-      <w:r>
-        <w:rPr>
-          <w:b/>
-        </w:rPr>
-        <w:tab/>
-      </w:r>
-      <w:r>
-        <w:rPr>
-          <w:lang w:val="de-DE"/>
-        </w:rPr>
-        <w:t>karton_id</w:t>
-      </w:r>
-      <w:r>
-        <w:rPr>
-          <w:lang w:val="de-DE"/>
-        </w:rPr>
-        <w:tab/>
-      </w:r>
-      <w:r>
-        <w:rPr>
-          <w:lang w:val="de-DE"/>
-        </w:rPr>
-        <w:tab/>
-      </w:r>
-      <w:r>
-        <w:rPr>
-          <w:b/>
-          <w:lang w:val="de-DE"/>
-        </w:rPr>
-        <w:t>FK INT UN NN</w:t>
-      </w:r>
-    </w:p>
-    <w:p>
-      <w:pPr>
-        <w:spacing w:line="240" w:lineRule="auto"/>
-        <w:rPr>
-          <w:b/>
-          <w:lang w:val="de-DE"/>
-        </w:rPr>
-      </w:pPr>
       <w:r>
         <w:rPr>
           <w:b/>
@@ -3898,7 +3799,7 @@
 </file>
 
 <file path=customXml/itemProps1.xml><?xml version="1.0" encoding="utf-8"?>
-<ds:datastoreItem xmlns:ds="http://schemas.openxmlformats.org/officeDocument/2006/customXml" ds:itemID="{AE459448-72E7-42B6-9494-55DF1E5CD6FF}">
+<ds:datastoreItem xmlns:ds="http://schemas.openxmlformats.org/officeDocument/2006/customXml" ds:itemID="{0281B463-CA9F-4B0C-87B2-22318DAE01CF}">
   <ds:schemaRefs>
     <ds:schemaRef ds:uri="http://schemas.openxmlformats.org/officeDocument/2006/bibliography"/>
   </ds:schemaRefs>

</xml_diff>

<commit_message>
Azuriranje podataka u bazi i pratecih testova u Postman-u nakon implementacije JWT i metode za refresh korisnika i Middleware-a. Takodje azuriran popis svih polja baze podataka u dokumentaciji (dodato polje aktivacioni_kod i uq indeks na polje jmbgi status D(neaktivan) u tabeli "korisnik" jos od ranije)
</commit_message>
<xml_diff>
--- a/01-documentation/Model baze podataka i popis tabela sa njihovim atributima.docx
+++ b/01-documentation/Model baze podataka i popis tabela sa njihovim atributima.docx
@@ -31,9 +31,9 @@
       </w:pPr>
       <w:r>
         <w:rPr>
+          <w:noProof/>
           <w:sz w:val="26"/>
           <w:szCs w:val="26"/>
-          <w:lang w:val="de-DE"/>
         </w:rPr>
         <w:drawing>
           <wp:inline distT="0" distB="0" distL="0" distR="0" wp14:anchorId="0DEC3A1F" wp14:editId="2135EACA">
@@ -398,6 +398,12 @@
         </w:rPr>
         <w:t>VC 13 NN</w:t>
       </w:r>
+      <w:r>
+        <w:rPr>
+          <w:b/>
+        </w:rPr>
+        <w:t xml:space="preserve"> UQ</w:t>
+      </w:r>
     </w:p>
     <w:p>
       <w:pPr>
@@ -461,7 +467,6 @@
         <w:t>ENUM(</w:t>
       </w:r>
       <w:proofErr w:type="spellStart"/>
-      <w:proofErr w:type="gramStart"/>
       <w:r>
         <w:rPr>
           <w:b/>
@@ -469,7 +474,6 @@
         <w:t>aktivan,neaktivan</w:t>
       </w:r>
       <w:proofErr w:type="spellEnd"/>
-      <w:proofErr w:type="gramEnd"/>
       <w:r>
         <w:rPr>
           <w:b/>
@@ -481,25 +485,79 @@
         <w:rPr>
           <w:b/>
         </w:rPr>
-        <w:t>aktivan</w:t>
-      </w:r>
-      <w:proofErr w:type="spellEnd"/>
-      <w:r>
-        <w:rPr>
-          <w:b/>
-        </w:rPr>
-        <w:t>)</w:t>
-      </w:r>
-    </w:p>
-    <w:p>
-      <w:pPr>
-        <w:spacing w:line="240" w:lineRule="auto"/>
-        <w:rPr>
-          <w:b/>
-        </w:rPr>
-      </w:pPr>
+        <w:t>ne</w:t>
+      </w:r>
       <w:bookmarkStart w:id="0" w:name="_GoBack"/>
       <w:bookmarkEnd w:id="0"/>
+      <w:r>
+        <w:rPr>
+          <w:b/>
+        </w:rPr>
+        <w:t>aktivan</w:t>
+      </w:r>
+      <w:proofErr w:type="spellEnd"/>
+      <w:r>
+        <w:rPr>
+          <w:b/>
+        </w:rPr>
+        <w:t>)</w:t>
+      </w:r>
+    </w:p>
+    <w:p>
+      <w:pPr>
+        <w:spacing w:line="240" w:lineRule="auto"/>
+        <w:rPr>
+          <w:b/>
+          <w:lang w:val="de-DE"/>
+        </w:rPr>
+      </w:pPr>
+      <w:r>
+        <w:rPr>
+          <w:b/>
+        </w:rPr>
+        <w:tab/>
+      </w:r>
+      <w:r>
+        <w:rPr>
+          <w:lang w:val="de-DE"/>
+        </w:rPr>
+        <w:t>aktivacioni_kod</w:t>
+      </w:r>
+      <w:r>
+        <w:rPr>
+          <w:lang w:val="de-DE"/>
+        </w:rPr>
+        <w:tab/>
+      </w:r>
+      <w:r>
+        <w:rPr>
+          <w:lang w:val="de-DE"/>
+        </w:rPr>
+        <w:tab/>
+      </w:r>
+      <w:r>
+        <w:rPr>
+          <w:b/>
+          <w:lang w:val="de-DE"/>
+        </w:rPr>
+        <w:t xml:space="preserve">VC255 D(NULL) </w:t>
+      </w:r>
+      <w:r>
+        <w:rPr>
+          <w:b/>
+          <w:lang w:val="de-DE"/>
+        </w:rPr>
+        <w:t>UQ</w:t>
+      </w:r>
+    </w:p>
+    <w:p>
+      <w:pPr>
+        <w:spacing w:line="240" w:lineRule="auto"/>
+        <w:rPr>
+          <w:b/>
+          <w:lang w:val="de-DE"/>
+        </w:rPr>
+      </w:pPr>
     </w:p>
     <w:p>
       <w:pPr>
@@ -670,6 +728,7 @@
         <w:rPr>
           <w:b/>
         </w:rPr>
+        <w:lastRenderedPageBreak/>
         <w:tab/>
       </w:r>
       <w:proofErr w:type="spellStart"/>
@@ -702,7 +761,6 @@
         <w:rPr>
           <w:b/>
         </w:rPr>
-        <w:lastRenderedPageBreak/>
         <w:t>usluga</w:t>
       </w:r>
       <w:proofErr w:type="spellEnd"/>
@@ -1018,31 +1076,216 @@
         <w:spacing w:line="240" w:lineRule="auto"/>
         <w:rPr>
           <w:b/>
-        </w:rPr>
-      </w:pPr>
-      <w:r>
-        <w:tab/>
-      </w:r>
-      <w:r>
-        <w:tab/>
-      </w:r>
-      <w:r>
-        <w:tab/>
-      </w:r>
-      <w:r>
-        <w:tab/>
-      </w:r>
-      <w:r>
-        <w:rPr>
-          <w:b/>
+          <w:lang w:val="de-DE"/>
+        </w:rPr>
+      </w:pPr>
+      <w:r>
+        <w:tab/>
+      </w:r>
+      <w:r>
+        <w:tab/>
+      </w:r>
+      <w:r>
+        <w:tab/>
+      </w:r>
+      <w:r>
+        <w:tab/>
+      </w:r>
+      <w:r>
+        <w:rPr>
+          <w:b/>
+          <w:lang w:val="de-DE"/>
+        </w:rPr>
+        <w:t>FLOAT D(0) NN UN</w:t>
+      </w:r>
+    </w:p>
+    <w:p>
+      <w:pPr>
+        <w:spacing w:line="240" w:lineRule="auto"/>
+        <w:rPr>
+          <w:lang w:val="de-DE"/>
+        </w:rPr>
+      </w:pPr>
+      <w:r>
+        <w:rPr>
+          <w:b/>
+          <w:lang w:val="de-DE"/>
+        </w:rPr>
+        <w:tab/>
+      </w:r>
+      <w:r>
+        <w:rPr>
+          <w:lang w:val="de-DE"/>
+        </w:rPr>
+        <w:t>c</w:t>
+      </w:r>
+      <w:r>
+        <w:rPr>
+          <w:lang w:val="de-DE"/>
+        </w:rPr>
+        <w:t>ena_pojedinacna_ostali</w:t>
+      </w:r>
+    </w:p>
+    <w:p>
+      <w:pPr>
+        <w:spacing w:line="240" w:lineRule="auto"/>
+        <w:rPr>
+          <w:b/>
+          <w:lang w:val="de-DE"/>
+        </w:rPr>
+      </w:pPr>
+      <w:r>
+        <w:rPr>
+          <w:lang w:val="de-DE"/>
+        </w:rPr>
+        <w:tab/>
+      </w:r>
+      <w:r>
+        <w:rPr>
+          <w:lang w:val="de-DE"/>
+        </w:rPr>
+        <w:tab/>
+      </w:r>
+      <w:r>
+        <w:rPr>
+          <w:lang w:val="de-DE"/>
+        </w:rPr>
+        <w:tab/>
+      </w:r>
+      <w:r>
+        <w:rPr>
+          <w:lang w:val="de-DE"/>
+        </w:rPr>
+        <w:tab/>
+      </w:r>
+      <w:r>
+        <w:rPr>
+          <w:b/>
+          <w:lang w:val="de-DE"/>
         </w:rPr>
         <w:t xml:space="preserve">FLOAT </w:t>
       </w:r>
+      <w:r>
+        <w:rPr>
+          <w:b/>
+          <w:lang w:val="de-DE"/>
+        </w:rPr>
+        <w:t>D</w:t>
+      </w:r>
+      <w:r>
+        <w:rPr>
+          <w:b/>
+          <w:lang w:val="de-DE"/>
+        </w:rPr>
+        <w:t>(0)</w:t>
+      </w:r>
+      <w:r>
+        <w:rPr>
+          <w:b/>
+          <w:lang w:val="de-DE"/>
+        </w:rPr>
+        <w:t xml:space="preserve"> NN UN</w:t>
+      </w:r>
+    </w:p>
+    <w:p>
+      <w:pPr>
+        <w:spacing w:line="240" w:lineRule="auto"/>
+        <w:rPr>
+          <w:b/>
+        </w:rPr>
+      </w:pPr>
+      <w:r>
+        <w:rPr>
+          <w:b/>
+          <w:lang w:val="de-DE"/>
+        </w:rPr>
+        <w:tab/>
+      </w:r>
+      <w:proofErr w:type="spellStart"/>
+      <w:r>
+        <w:t>c</w:t>
+      </w:r>
+      <w:r>
+        <w:t>ena_</w:t>
+      </w:r>
+      <w:r>
+        <w:t>paket_dete</w:t>
+      </w:r>
+      <w:proofErr w:type="spellEnd"/>
+      <w:r>
+        <w:tab/>
+      </w:r>
+      <w:r>
+        <w:rPr>
+          <w:b/>
+        </w:rPr>
+        <w:t xml:space="preserve">FLOAT </w:t>
+      </w:r>
       <w:proofErr w:type="gramStart"/>
       <w:r>
         <w:rPr>
           <w:b/>
         </w:rPr>
+        <w:t>D</w:t>
+      </w:r>
+      <w:r>
+        <w:rPr>
+          <w:b/>
+        </w:rPr>
+        <w:t>(</w:t>
+      </w:r>
+      <w:proofErr w:type="gramEnd"/>
+      <w:r>
+        <w:rPr>
+          <w:b/>
+        </w:rPr>
+        <w:t>0)</w:t>
+      </w:r>
+      <w:r>
+        <w:rPr>
+          <w:b/>
+        </w:rPr>
+        <w:t xml:space="preserve"> NN UN</w:t>
+      </w:r>
+    </w:p>
+    <w:p>
+      <w:pPr>
+        <w:spacing w:line="240" w:lineRule="auto"/>
+        <w:rPr>
+          <w:b/>
+        </w:rPr>
+      </w:pPr>
+      <w:r>
+        <w:rPr>
+          <w:b/>
+        </w:rPr>
+        <w:tab/>
+      </w:r>
+      <w:proofErr w:type="spellStart"/>
+      <w:r>
+        <w:t>c</w:t>
+      </w:r>
+      <w:r>
+        <w:t>ena_</w:t>
+      </w:r>
+      <w:r>
+        <w:t>paket_penzioner</w:t>
+      </w:r>
+      <w:proofErr w:type="spellEnd"/>
+      <w:r>
+        <w:tab/>
+      </w:r>
+      <w:r>
+        <w:rPr>
+          <w:b/>
+        </w:rPr>
+        <w:t xml:space="preserve">FLOAT </w:t>
+      </w:r>
+      <w:proofErr w:type="gramStart"/>
+      <w:r>
+        <w:rPr>
+          <w:b/>
+        </w:rPr>
         <w:t>D(</w:t>
       </w:r>
       <w:proofErr w:type="gramEnd"/>
@@ -1057,299 +1300,118 @@
       <w:pPr>
         <w:spacing w:line="240" w:lineRule="auto"/>
         <w:rPr>
-          <w:lang w:val="de-DE"/>
-        </w:rPr>
-      </w:pPr>
-      <w:r>
-        <w:rPr>
-          <w:b/>
-        </w:rPr>
-        <w:tab/>
-      </w:r>
-      <w:r>
-        <w:rPr>
-          <w:lang w:val="de-DE"/>
-        </w:rPr>
+          <w:b/>
+        </w:rPr>
+      </w:pPr>
+      <w:r>
+        <w:rPr>
+          <w:b/>
+        </w:rPr>
+        <w:tab/>
+      </w:r>
+      <w:proofErr w:type="spellStart"/>
+      <w:r>
         <w:t>c</w:t>
       </w:r>
       <w:r>
-        <w:rPr>
-          <w:lang w:val="de-DE"/>
-        </w:rPr>
-        <w:t>ena_pojedinacna_ostali</w:t>
-      </w:r>
-    </w:p>
-    <w:p>
-      <w:pPr>
-        <w:spacing w:line="240" w:lineRule="auto"/>
-        <w:rPr>
-          <w:b/>
-          <w:lang w:val="de-DE"/>
-        </w:rPr>
-      </w:pPr>
-      <w:r>
-        <w:rPr>
-          <w:lang w:val="de-DE"/>
-        </w:rPr>
-        <w:tab/>
-      </w:r>
-      <w:r>
-        <w:rPr>
-          <w:lang w:val="de-DE"/>
-        </w:rPr>
-        <w:tab/>
-      </w:r>
-      <w:r>
-        <w:rPr>
-          <w:lang w:val="de-DE"/>
-        </w:rPr>
-        <w:tab/>
-      </w:r>
-      <w:r>
-        <w:rPr>
-          <w:lang w:val="de-DE"/>
-        </w:rPr>
-        <w:tab/>
-      </w:r>
-      <w:r>
-        <w:rPr>
-          <w:b/>
-          <w:lang w:val="de-DE"/>
+        <w:t>ena_</w:t>
+      </w:r>
+      <w:r>
+        <w:t>paket_ostali</w:t>
+      </w:r>
+      <w:proofErr w:type="spellEnd"/>
+      <w:r>
+        <w:tab/>
+      </w:r>
+      <w:r>
+        <w:rPr>
+          <w:b/>
         </w:rPr>
         <w:t xml:space="preserve">FLOAT </w:t>
       </w:r>
-      <w:r>
-        <w:rPr>
-          <w:b/>
-          <w:lang w:val="de-DE"/>
-        </w:rPr>
-        <w:t>D</w:t>
-      </w:r>
-      <w:r>
-        <w:rPr>
-          <w:b/>
-          <w:lang w:val="de-DE"/>
-        </w:rPr>
-        <w:t>(0)</w:t>
-      </w:r>
-      <w:r>
-        <w:rPr>
-          <w:b/>
-          <w:lang w:val="de-DE"/>
-        </w:rPr>
-        <w:t xml:space="preserve"> NN UN</w:t>
-      </w:r>
-    </w:p>
-    <w:p>
-      <w:pPr>
-        <w:spacing w:line="240" w:lineRule="auto"/>
-        <w:rPr>
-          <w:b/>
-        </w:rPr>
-      </w:pPr>
-      <w:r>
-        <w:rPr>
-          <w:b/>
-          <w:lang w:val="de-DE"/>
-        </w:rPr>
-        <w:tab/>
-      </w:r>
-      <w:proofErr w:type="spellStart"/>
-      <w:r>
-        <w:t>c</w:t>
-      </w:r>
-      <w:r>
-        <w:t>ena_</w:t>
-      </w:r>
-      <w:r>
-        <w:t>paket_dete</w:t>
-      </w:r>
-      <w:proofErr w:type="spellEnd"/>
-      <w:r>
-        <w:tab/>
-      </w:r>
-      <w:r>
-        <w:rPr>
-          <w:b/>
-        </w:rPr>
-        <w:t xml:space="preserve">FLOAT </w:t>
-      </w:r>
       <w:proofErr w:type="gramStart"/>
       <w:r>
         <w:rPr>
           <w:b/>
         </w:rPr>
-        <w:t>D</w:t>
-      </w:r>
-      <w:r>
-        <w:rPr>
-          <w:b/>
-        </w:rPr>
-        <w:t>(</w:t>
+        <w:t>D(</w:t>
       </w:r>
       <w:proofErr w:type="gramEnd"/>
       <w:r>
         <w:rPr>
           <w:b/>
         </w:rPr>
-        <w:t>0)</w:t>
-      </w:r>
-      <w:r>
-        <w:rPr>
-          <w:b/>
-        </w:rPr>
-        <w:t xml:space="preserve"> NN UN</w:t>
-      </w:r>
-    </w:p>
-    <w:p>
-      <w:pPr>
-        <w:spacing w:line="240" w:lineRule="auto"/>
-        <w:rPr>
-          <w:b/>
-        </w:rPr>
-      </w:pPr>
-      <w:r>
-        <w:rPr>
-          <w:b/>
-        </w:rPr>
-        <w:tab/>
-      </w:r>
-      <w:proofErr w:type="spellStart"/>
-      <w:r>
-        <w:t>c</w:t>
-      </w:r>
-      <w:r>
-        <w:t>ena_</w:t>
-      </w:r>
-      <w:r>
-        <w:t>paket_penzioner</w:t>
-      </w:r>
-      <w:proofErr w:type="spellEnd"/>
-      <w:r>
-        <w:tab/>
-      </w:r>
-      <w:r>
-        <w:rPr>
-          <w:b/>
-        </w:rPr>
-        <w:t xml:space="preserve">FLOAT </w:t>
-      </w:r>
+        <w:t>0) NN UN</w:t>
+      </w:r>
+    </w:p>
+    <w:p>
+      <w:pPr>
+        <w:spacing w:line="240" w:lineRule="auto"/>
+        <w:rPr>
+          <w:b/>
+        </w:rPr>
+      </w:pPr>
+      <w:r>
+        <w:rPr>
+          <w:b/>
+        </w:rPr>
+        <w:tab/>
+      </w:r>
+      <w:r>
+        <w:t>status</w:t>
+      </w:r>
+      <w:r>
+        <w:rPr>
+          <w:b/>
+        </w:rPr>
+        <w:tab/>
+      </w:r>
+      <w:r>
+        <w:rPr>
+          <w:b/>
+        </w:rPr>
+        <w:tab/>
+      </w:r>
+      <w:r>
+        <w:rPr>
+          <w:b/>
+        </w:rPr>
+        <w:tab/>
+        <w:t>ENUM(</w:t>
+      </w:r>
+      <w:proofErr w:type="spellStart"/>
       <w:proofErr w:type="gramStart"/>
       <w:r>
         <w:rPr>
           <w:b/>
         </w:rPr>
-        <w:t>D(</w:t>
-      </w:r>
+        <w:t>aktivna,neaktivna</w:t>
+      </w:r>
+      <w:proofErr w:type="spellEnd"/>
       <w:proofErr w:type="gramEnd"/>
       <w:r>
         <w:rPr>
           <w:b/>
         </w:rPr>
-        <w:t>0) NN UN</w:t>
-      </w:r>
-    </w:p>
-    <w:p>
-      <w:pPr>
-        <w:spacing w:line="240" w:lineRule="auto"/>
-        <w:rPr>
-          <w:b/>
-        </w:rPr>
-      </w:pPr>
-      <w:r>
-        <w:rPr>
-          <w:b/>
-        </w:rPr>
-        <w:tab/>
-      </w:r>
-      <w:proofErr w:type="spellStart"/>
-      <w:r>
-        <w:t>c</w:t>
-      </w:r>
-      <w:r>
-        <w:t>ena_</w:t>
-      </w:r>
-      <w:r>
-        <w:t>paket_ostali</w:t>
-      </w:r>
-      <w:proofErr w:type="spellEnd"/>
-      <w:r>
-        <w:tab/>
-      </w:r>
-      <w:r>
-        <w:rPr>
-          <w:b/>
-        </w:rPr>
-        <w:t xml:space="preserve">FLOAT </w:t>
-      </w:r>
-      <w:proofErr w:type="gramStart"/>
-      <w:r>
-        <w:rPr>
-          <w:b/>
-        </w:rPr>
-        <w:t>D(</w:t>
-      </w:r>
-      <w:proofErr w:type="gramEnd"/>
-      <w:r>
-        <w:rPr>
-          <w:b/>
-        </w:rPr>
-        <w:t>0) NN UN</w:t>
-      </w:r>
-    </w:p>
-    <w:p>
-      <w:pPr>
-        <w:spacing w:line="240" w:lineRule="auto"/>
-        <w:rPr>
-          <w:b/>
-          <w:lang w:val="de-DE"/>
-        </w:rPr>
-      </w:pPr>
-      <w:r>
-        <w:rPr>
-          <w:b/>
-        </w:rPr>
-        <w:tab/>
-      </w:r>
-      <w:r>
-        <w:rPr>
-          <w:lang w:val="de-DE"/>
-        </w:rPr>
-        <w:t>status</w:t>
-      </w:r>
-      <w:r>
-        <w:rPr>
-          <w:b/>
-          <w:lang w:val="de-DE"/>
-        </w:rPr>
-        <w:tab/>
-      </w:r>
-      <w:r>
-        <w:rPr>
-          <w:b/>
-          <w:lang w:val="de-DE"/>
-        </w:rPr>
-        <w:tab/>
-      </w:r>
-      <w:r>
-        <w:rPr>
-          <w:b/>
-          <w:lang w:val="de-DE"/>
-        </w:rPr>
-        <w:tab/>
-        <w:t>ENUM(aktivna,neaktivna) D(aktivn</w:t>
-      </w:r>
-      <w:r>
-        <w:rPr>
-          <w:b/>
-          <w:lang w:val="de-DE"/>
-        </w:rPr>
-        <w:t>a)</w:t>
-      </w:r>
-      <w:r>
-        <w:rPr>
-          <w:b/>
-          <w:lang w:val="de-DE"/>
+        <w:t>) D(</w:t>
+      </w:r>
+      <w:proofErr w:type="spellStart"/>
+      <w:r>
+        <w:rPr>
+          <w:b/>
+        </w:rPr>
+        <w:t>aktivna</w:t>
+      </w:r>
+      <w:proofErr w:type="spellEnd"/>
+      <w:r>
+        <w:rPr>
+          <w:b/>
+        </w:rPr>
+        <w:t>)</w:t>
+      </w:r>
+      <w:r>
+        <w:rPr>
+          <w:b/>
         </w:rPr>
         <w:t xml:space="preserve"> NN</w:t>
       </w:r>
@@ -1374,7 +1436,6 @@
         <w:rPr>
           <w:b/>
         </w:rPr>
-        <w:lastRenderedPageBreak/>
         <w:t>pacijent</w:t>
       </w:r>
       <w:proofErr w:type="spellEnd"/>
@@ -2317,38 +2378,29 @@
         <w:spacing w:line="240" w:lineRule="auto"/>
         <w:rPr>
           <w:b/>
-          <w:lang w:val="de-DE"/>
-        </w:rPr>
-      </w:pPr>
-      <w:r>
-        <w:rPr>
-          <w:b/>
-          <w:lang w:val="de-DE"/>
-        </w:rPr>
-        <w:tab/>
-      </w:r>
-      <w:r>
-        <w:rPr>
-          <w:lang w:val="de-DE"/>
-        </w:rPr>
+        </w:rPr>
+      </w:pPr>
+      <w:r>
+        <w:rPr>
+          <w:b/>
+          <w:lang w:val="de-DE"/>
+        </w:rPr>
+        <w:tab/>
+      </w:r>
+      <w:proofErr w:type="spellStart"/>
+      <w:r>
         <w:t>racun_id</w:t>
       </w:r>
-      <w:r>
-        <w:rPr>
-          <w:lang w:val="de-DE"/>
-        </w:rPr>
-        <w:tab/>
-      </w:r>
-      <w:r>
-        <w:rPr>
-          <w:lang w:val="de-DE"/>
-        </w:rPr>
-        <w:tab/>
-      </w:r>
-      <w:r>
-        <w:rPr>
-          <w:b/>
-          <w:lang w:val="de-DE"/>
+      <w:proofErr w:type="spellEnd"/>
+      <w:r>
+        <w:tab/>
+      </w:r>
+      <w:r>
+        <w:tab/>
+      </w:r>
+      <w:r>
+        <w:rPr>
+          <w:b/>
         </w:rPr>
         <w:t>INT UN PK AI UQ NN</w:t>
       </w:r>
@@ -2363,17 +2415,13 @@
       <w:r>
         <w:rPr>
           <w:b/>
-          <w:lang w:val="de-DE"/>
-        </w:rPr>
-        <w:tab/>
-      </w:r>
-      <w:r>
-        <w:rPr>
-          <w:lang w:val="de-DE"/>
-        </w:rPr>
+        </w:rPr>
+        <w:tab/>
+      </w:r>
+      <w:proofErr w:type="spellStart"/>
+      <w:r>
         <w:t>c</w:t>
       </w:r>
-      <w:proofErr w:type="spellStart"/>
       <w:r>
         <w:t>reated_at</w:t>
       </w:r>
@@ -2482,6 +2530,7 @@
       <w:r>
         <w:rPr>
           <w:b/>
+          <w:lang w:val="de-DE"/>
         </w:rPr>
         <w:tab/>
       </w:r>
@@ -2729,37 +2778,28 @@
         <w:spacing w:line="240" w:lineRule="auto"/>
         <w:rPr>
           <w:b/>
-          <w:lang w:val="de-DE"/>
-        </w:rPr>
-      </w:pPr>
-      <w:r>
-        <w:rPr>
-          <w:b/>
-        </w:rPr>
-        <w:tab/>
-      </w:r>
-      <w:r>
-        <w:rPr>
-          <w:lang w:val="de-DE"/>
-        </w:rPr>
+        </w:rPr>
+      </w:pPr>
+      <w:r>
+        <w:rPr>
+          <w:b/>
+        </w:rPr>
+        <w:tab/>
+      </w:r>
+      <w:proofErr w:type="spellStart"/>
+      <w:r>
         <w:t>racun_id</w:t>
       </w:r>
-      <w:r>
-        <w:rPr>
-          <w:lang w:val="de-DE"/>
-        </w:rPr>
-        <w:tab/>
-      </w:r>
-      <w:r>
-        <w:rPr>
-          <w:lang w:val="de-DE"/>
-        </w:rPr>
-        <w:tab/>
-      </w:r>
-      <w:r>
-        <w:rPr>
-          <w:b/>
-          <w:lang w:val="de-DE"/>
+      <w:proofErr w:type="spellEnd"/>
+      <w:r>
+        <w:tab/>
+      </w:r>
+      <w:r>
+        <w:tab/>
+      </w:r>
+      <w:r>
+        <w:rPr>
+          <w:b/>
         </w:rPr>
         <w:t>FK INT UN NN</w:t>
       </w:r>
@@ -3951,7 +3991,7 @@
 </file>
 
 <file path=customXml/itemProps1.xml><?xml version="1.0" encoding="utf-8"?>
-<ds:datastoreItem xmlns:ds="http://schemas.openxmlformats.org/officeDocument/2006/customXml" ds:itemID="{D84DF566-0CB2-47CE-9AB6-D99ECFAF4273}">
+<ds:datastoreItem xmlns:ds="http://schemas.openxmlformats.org/officeDocument/2006/customXml" ds:itemID="{CD2A423B-A4F6-407A-9ADE-13CE6D3FFAC5}">
   <ds:schemaRefs>
     <ds:schemaRef ds:uri="http://schemas.openxmlformats.org/officeDocument/2006/bibliography"/>
   </ds:schemaRefs>

</xml_diff>